<commit_message>
comment test that fail
</commit_message>
<xml_diff>
--- a/document.docx
+++ b/document.docx
@@ -33,282 +33,515 @@
       </w:r>
     </w:p>
     <w:p>
-      <w:r>
-        <w:rPr>
-          <w:rFonts w:ascii="Calibri" w:eastAsia="Calibri" w:hAnsi="Calibri" w:cs="Calibri"/>
-        </w:rPr>
-        <w:t>Les f</w:t>
-      </w:r>
-      <w:r>
-        <w:rPr>
-          <w:rFonts w:ascii="Calibri" w:eastAsia="Calibri" w:hAnsi="Calibri" w:cs="Calibri"/>
-        </w:rPr>
-        <w:t xml:space="preserve">ans de tamtams décident de vendre des tamtams de qualité </w:t>
-      </w:r>
-      <w:r>
-        <w:rPr>
-          <w:rFonts w:ascii="Calibri" w:eastAsia="Calibri" w:hAnsi="Calibri" w:cs="Calibri"/>
-        </w:rPr>
-        <w:t xml:space="preserve">et </w:t>
-      </w:r>
-      <w:r>
-        <w:rPr>
-          <w:rFonts w:ascii="Calibri" w:eastAsia="Calibri" w:hAnsi="Calibri" w:cs="Calibri"/>
-        </w:rPr>
-        <w:t>bon marché depuis l'internet mondial, parce qu'il n'y a pas de boutique spécialisée.</w:t>
+      <w:pPr>
+        <w:pStyle w:val="NormalWeb"/>
+        <w:spacing w:line="284" w:lineRule="atLeast"/>
+      </w:pPr>
+      <w:r>
+        <w:rPr>
+          <w:rFonts w:ascii="Calibri" w:hAnsi="Calibri" w:cs="Segoe UI"/>
+          <w:sz w:val="22"/>
+          <w:szCs w:val="22"/>
+        </w:rPr>
+        <w:t>Fans de tamtams,</w:t>
+      </w:r>
+      <w:r>
+        <w:rPr>
+          <w:rFonts w:ascii="Calibri" w:hAnsi="Calibri" w:cs="Segoe UI"/>
+          <w:sz w:val="12"/>
+          <w:szCs w:val="12"/>
+        </w:rPr>
+        <w:t xml:space="preserve"> </w:t>
+      </w:r>
+      <w:r>
+        <w:rPr>
+          <w:rFonts w:ascii="Calibri" w:hAnsi="Calibri" w:cs="Segoe UI"/>
+          <w:sz w:val="22"/>
+          <w:szCs w:val="22"/>
+        </w:rPr>
+        <w:t xml:space="preserve">de jeunes </w:t>
+      </w:r>
+      <w:proofErr w:type="gramStart"/>
+      <w:r>
+        <w:rPr>
+          <w:rFonts w:ascii="Calibri" w:hAnsi="Calibri" w:cs="Segoe UI"/>
+          <w:sz w:val="22"/>
+          <w:szCs w:val="22"/>
+        </w:rPr>
+        <w:t>entrepreneur</w:t>
+      </w:r>
+      <w:proofErr w:type="gramEnd"/>
+      <w:r>
+        <w:rPr>
+          <w:rFonts w:ascii="Calibri" w:hAnsi="Calibri" w:cs="Segoe UI"/>
+          <w:sz w:val="12"/>
+          <w:szCs w:val="12"/>
+        </w:rPr>
+        <w:t xml:space="preserve"> </w:t>
+      </w:r>
+      <w:r>
+        <w:rPr>
+          <w:rFonts w:ascii="Calibri" w:hAnsi="Calibri" w:cs="Segoe UI"/>
+          <w:sz w:val="22"/>
+          <w:szCs w:val="22"/>
+        </w:rPr>
+        <w:t>décident de vendre des tamtams de qualité bon marché depuis l'internet mondial, parce qu'il n'y a pas de boutique spécialisée.</w:t>
+      </w:r>
+      <w:r>
+        <w:rPr>
+          <w:rFonts w:ascii="Calibri" w:hAnsi="Calibri" w:cs="Segoe UI"/>
+          <w:sz w:val="12"/>
+          <w:szCs w:val="12"/>
+        </w:rPr>
+        <w:t> </w:t>
       </w:r>
     </w:p>
     <w:p>
-      <w:r>
-        <w:rPr>
-          <w:rFonts w:ascii="Calibri" w:eastAsia="Calibri" w:hAnsi="Calibri" w:cs="Calibri"/>
-        </w:rPr>
-        <w:t xml:space="preserve">La force de leur produit se repose sur un choix de bois et de peaux de qualité et un assemblage </w:t>
-      </w:r>
-      <w:r>
-        <w:rPr>
-          <w:rFonts w:ascii="Calibri" w:eastAsia="Calibri" w:hAnsi="Calibri" w:cs="Calibri"/>
-        </w:rPr>
-        <w:t>à la main</w:t>
-      </w:r>
-      <w:r>
-        <w:rPr>
-          <w:rFonts w:ascii="Calibri" w:eastAsia="Calibri" w:hAnsi="Calibri" w:cs="Calibri"/>
-        </w:rPr>
-        <w:t xml:space="preserve"> ce qui assure une qualité exceptionnelle</w:t>
-      </w:r>
-      <w:r>
-        <w:rPr>
-          <w:rFonts w:ascii="Calibri" w:eastAsia="Calibri" w:hAnsi="Calibri" w:cs="Calibri"/>
-        </w:rPr>
-        <w:t>.</w:t>
-      </w:r>
-      <w:r>
-        <w:rPr>
-          <w:rFonts w:ascii="Calibri" w:eastAsia="Calibri" w:hAnsi="Calibri" w:cs="Calibri"/>
+      <w:pPr>
+        <w:pStyle w:val="NormalWeb"/>
+        <w:spacing w:line="284" w:lineRule="atLeast"/>
+      </w:pPr>
+      <w:r>
+        <w:rPr>
+          <w:rFonts w:ascii="Calibri" w:hAnsi="Calibri" w:cs="Segoe UI"/>
+          <w:sz w:val="22"/>
+          <w:szCs w:val="22"/>
+        </w:rPr>
+        <w:t>Une équipe souriante du tonnerre</w:t>
+      </w:r>
+      <w:r>
+        <w:rPr>
+          <w:rFonts w:ascii="Segoe UI" w:hAnsi="Segoe UI" w:cs="Segoe UI"/>
+          <w:sz w:val="12"/>
+          <w:szCs w:val="12"/>
         </w:rPr>
         <w:t xml:space="preserve"> </w:t>
       </w:r>
       <w:r>
         <w:rPr>
-          <w:rFonts w:ascii="Calibri" w:eastAsia="Calibri" w:hAnsi="Calibri" w:cs="Calibri"/>
-        </w:rPr>
-        <w:t xml:space="preserve">Chaque tamtam est testé par une </w:t>
-      </w:r>
-      <w:r>
-        <w:rPr>
-          <w:rFonts w:ascii="Calibri" w:eastAsia="Calibri" w:hAnsi="Calibri" w:cs="Calibri"/>
-        </w:rPr>
-        <w:t>équipe</w:t>
-      </w:r>
-      <w:r>
-        <w:rPr>
-          <w:rFonts w:ascii="Calibri" w:eastAsia="Calibri" w:hAnsi="Calibri" w:cs="Calibri"/>
-        </w:rPr>
-        <w:t xml:space="preserve"> d'expert pour s'assurer de la qualité du produit</w:t>
-      </w:r>
-      <w:r>
-        <w:rPr>
-          <w:rFonts w:ascii="Calibri" w:eastAsia="Calibri" w:hAnsi="Calibri" w:cs="Calibri"/>
-        </w:rPr>
-        <w:t>.</w:t>
+          <w:rFonts w:ascii="Calibri" w:hAnsi="Calibri" w:cs="Segoe UI"/>
+          <w:sz w:val="22"/>
+          <w:szCs w:val="22"/>
+        </w:rPr>
+        <w:t>répondra par l'internet.</w:t>
+      </w:r>
+      <w:r>
+        <w:rPr>
+          <w:rFonts w:ascii="Segoe UI" w:hAnsi="Segoe UI" w:cs="Segoe UI"/>
+          <w:sz w:val="12"/>
+          <w:szCs w:val="12"/>
+        </w:rPr>
+        <w:t> </w:t>
       </w:r>
     </w:p>
     <w:p>
-      <w:r>
-        <w:rPr>
-          <w:rFonts w:ascii="Calibri" w:eastAsia="Calibri" w:hAnsi="Calibri" w:cs="Calibri"/>
-        </w:rPr>
-        <w:t>L'aide des mafia</w:t>
-      </w:r>
-      <w:r>
-        <w:rPr>
-          <w:rFonts w:ascii="Calibri" w:eastAsia="Calibri" w:hAnsi="Calibri" w:cs="Calibri"/>
-        </w:rPr>
-        <w:t>s</w:t>
-      </w:r>
-      <w:r>
-        <w:rPr>
-          <w:rFonts w:ascii="Calibri" w:eastAsia="Calibri" w:hAnsi="Calibri" w:cs="Calibri"/>
-        </w:rPr>
-        <w:t xml:space="preserve"> locale</w:t>
-      </w:r>
-      <w:r>
-        <w:rPr>
-          <w:rFonts w:ascii="Calibri" w:eastAsia="Calibri" w:hAnsi="Calibri" w:cs="Calibri"/>
-        </w:rPr>
-        <w:t>s</w:t>
-      </w:r>
-      <w:r>
-        <w:rPr>
-          <w:rFonts w:ascii="Calibri" w:eastAsia="Calibri" w:hAnsi="Calibri" w:cs="Calibri"/>
-        </w:rPr>
-        <w:t xml:space="preserve">, très impliqué dans le projet, permettent de réduire </w:t>
-      </w:r>
-      <w:r>
-        <w:rPr>
-          <w:rFonts w:ascii="Calibri" w:eastAsia="Calibri" w:hAnsi="Calibri" w:cs="Calibri"/>
-        </w:rPr>
-        <w:t>considérablement</w:t>
-      </w:r>
-      <w:r>
-        <w:rPr>
-          <w:rFonts w:ascii="Calibri" w:eastAsia="Calibri" w:hAnsi="Calibri" w:cs="Calibri"/>
+      <w:pPr>
+        <w:pStyle w:val="NormalWeb"/>
+        <w:spacing w:line="284" w:lineRule="atLeast"/>
+      </w:pPr>
+      <w:r>
+        <w:rPr>
+          <w:rFonts w:ascii="Calibri" w:hAnsi="Calibri" w:cs="Segoe UI"/>
+          <w:sz w:val="22"/>
+          <w:szCs w:val="22"/>
+        </w:rPr>
+        <w:t xml:space="preserve">La force de leur produit se repose sur un choix de bois et de peaux de qualité et un assemblage </w:t>
+      </w:r>
+      <w:proofErr w:type="gramStart"/>
+      <w:r>
+        <w:rPr>
+          <w:rFonts w:ascii="Calibri" w:hAnsi="Calibri" w:cs="Segoe UI"/>
+          <w:sz w:val="22"/>
+          <w:szCs w:val="22"/>
+        </w:rPr>
+        <w:t>à la mains professionnel</w:t>
+      </w:r>
+      <w:proofErr w:type="gramEnd"/>
+      <w:r>
+        <w:rPr>
+          <w:rFonts w:ascii="Calibri" w:hAnsi="Calibri" w:cs="Segoe UI"/>
+          <w:sz w:val="22"/>
+          <w:szCs w:val="22"/>
+        </w:rPr>
+        <w:t>. Chaque tamtam est testé par une équipe</w:t>
+      </w:r>
+      <w:r>
+        <w:rPr>
+          <w:rFonts w:ascii="Segoe UI" w:hAnsi="Segoe UI" w:cs="Segoe UI"/>
+          <w:sz w:val="12"/>
+          <w:szCs w:val="12"/>
         </w:rPr>
         <w:t xml:space="preserve"> </w:t>
       </w:r>
       <w:r>
         <w:rPr>
-          <w:rFonts w:ascii="Calibri" w:eastAsia="Calibri" w:hAnsi="Calibri" w:cs="Calibri"/>
-        </w:rPr>
-        <w:t>les couts</w:t>
-      </w:r>
-      <w:r>
-        <w:rPr>
-          <w:rFonts w:ascii="Calibri" w:eastAsia="Calibri" w:hAnsi="Calibri" w:cs="Calibri"/>
-        </w:rPr>
-        <w:t>.</w:t>
+          <w:rFonts w:ascii="Calibri" w:hAnsi="Calibri" w:cs="Segoe UI"/>
+          <w:sz w:val="22"/>
+          <w:szCs w:val="22"/>
+        </w:rPr>
+        <w:t>d'expert pour s'assurer de la qualité du produit. Chaque instrument est également sélectionné</w:t>
+      </w:r>
+      <w:r>
+        <w:rPr>
+          <w:rFonts w:ascii="Segoe UI" w:hAnsi="Segoe UI" w:cs="Segoe UI"/>
+          <w:sz w:val="12"/>
+          <w:szCs w:val="12"/>
+        </w:rPr>
+        <w:t xml:space="preserve"> </w:t>
+      </w:r>
+      <w:r>
+        <w:rPr>
+          <w:rFonts w:ascii="Calibri" w:hAnsi="Calibri" w:cs="Segoe UI"/>
+          <w:sz w:val="22"/>
+          <w:szCs w:val="22"/>
+        </w:rPr>
+        <w:t>en fonction du prix,</w:t>
+      </w:r>
+      <w:r>
+        <w:rPr>
+          <w:rFonts w:ascii="Segoe UI" w:hAnsi="Segoe UI" w:cs="Segoe UI"/>
+          <w:sz w:val="12"/>
+          <w:szCs w:val="12"/>
+        </w:rPr>
+        <w:t xml:space="preserve"> </w:t>
+      </w:r>
+      <w:r>
+        <w:rPr>
+          <w:rFonts w:ascii="Calibri" w:hAnsi="Calibri" w:cs="Segoe UI"/>
+          <w:sz w:val="22"/>
+          <w:szCs w:val="22"/>
+        </w:rPr>
+        <w:t xml:space="preserve">afin d'offrir toujours au client les tamtam les moins </w:t>
+      </w:r>
+      <w:proofErr w:type="gramStart"/>
+      <w:r>
+        <w:rPr>
+          <w:rFonts w:ascii="Calibri" w:hAnsi="Calibri" w:cs="Segoe UI"/>
+          <w:sz w:val="22"/>
+          <w:szCs w:val="22"/>
+        </w:rPr>
+        <w:t>chère</w:t>
+      </w:r>
+      <w:proofErr w:type="gramEnd"/>
+      <w:r>
+        <w:rPr>
+          <w:rFonts w:ascii="Calibri" w:hAnsi="Calibri" w:cs="Segoe UI"/>
+          <w:sz w:val="22"/>
+          <w:szCs w:val="22"/>
+        </w:rPr>
+        <w:t xml:space="preserve"> du marché.</w:t>
+      </w:r>
+      <w:r>
+        <w:rPr>
+          <w:rFonts w:ascii="Segoe UI" w:hAnsi="Segoe UI" w:cs="Segoe UI"/>
+          <w:sz w:val="12"/>
+          <w:szCs w:val="12"/>
+        </w:rPr>
+        <w:t> </w:t>
       </w:r>
     </w:p>
     <w:p>
       <w:pPr>
-        <w:rPr>
-          <w:rFonts w:ascii="Calibri" w:eastAsia="Calibri" w:hAnsi="Calibri" w:cs="Calibri"/>
-        </w:rPr>
-      </w:pPr>
-      <w:r>
-        <w:rPr>
-          <w:rFonts w:ascii="Calibri" w:eastAsia="Calibri" w:hAnsi="Calibri" w:cs="Calibri"/>
-        </w:rPr>
-        <w:t xml:space="preserve">Les valeurs </w:t>
-      </w:r>
-      <w:r>
-        <w:rPr>
-          <w:rFonts w:ascii="Calibri" w:eastAsia="Calibri" w:hAnsi="Calibri" w:cs="Calibri"/>
-        </w:rPr>
-        <w:t xml:space="preserve">de la </w:t>
-      </w:r>
-      <w:r>
-        <w:rPr>
-          <w:rFonts w:ascii="Calibri" w:eastAsia="Calibri" w:hAnsi="Calibri" w:cs="Calibri"/>
-        </w:rPr>
-        <w:t xml:space="preserve">société </w:t>
-      </w:r>
-      <w:r>
-        <w:rPr>
-          <w:rFonts w:ascii="Calibri" w:eastAsia="Calibri" w:hAnsi="Calibri" w:cs="Calibri"/>
-        </w:rPr>
-        <w:t>sont :</w:t>
+        <w:pStyle w:val="NormalWeb"/>
+        <w:spacing w:line="284" w:lineRule="atLeast"/>
+      </w:pPr>
+      <w:r>
+        <w:rPr>
+          <w:rFonts w:ascii="Calibri" w:hAnsi="Calibri" w:cs="Segoe UI"/>
+          <w:sz w:val="22"/>
+          <w:szCs w:val="22"/>
+        </w:rPr>
+        <w:t xml:space="preserve">Même si ce travail et suffisant pour en faire un vendeur de choix dans le monde du tamtam, la société </w:t>
+      </w:r>
+      <w:proofErr w:type="spellStart"/>
+      <w:r>
+        <w:rPr>
+          <w:rFonts w:ascii="Calibri" w:hAnsi="Calibri" w:cs="Segoe UI"/>
+          <w:sz w:val="22"/>
+          <w:szCs w:val="22"/>
+        </w:rPr>
+        <w:t>Tamtamers</w:t>
+      </w:r>
+      <w:proofErr w:type="spellEnd"/>
+      <w:r>
+        <w:rPr>
+          <w:rFonts w:ascii="Calibri" w:hAnsi="Calibri" w:cs="Segoe UI"/>
+          <w:sz w:val="22"/>
+          <w:szCs w:val="22"/>
+        </w:rPr>
+        <w:t xml:space="preserve"> ne pouvait s'arrêter là. Afin de toujours offrir plus à ses clients, la société donne également la possibilité de personnaliser le bois de son tamtam.</w:t>
+      </w:r>
+      <w:r>
+        <w:rPr>
+          <w:rFonts w:ascii="Segoe UI" w:hAnsi="Segoe UI" w:cs="Segoe UI"/>
+          <w:sz w:val="12"/>
+          <w:szCs w:val="12"/>
+        </w:rPr>
+        <w:t> </w:t>
       </w:r>
     </w:p>
     <w:p>
       <w:pPr>
-        <w:pStyle w:val="Paragraphedeliste"/>
+        <w:pStyle w:val="NormalWeb"/>
+        <w:spacing w:line="284" w:lineRule="atLeast"/>
+      </w:pPr>
+      <w:r>
+        <w:rPr>
+          <w:rFonts w:ascii="Calibri" w:hAnsi="Calibri" w:cs="Segoe UI"/>
+          <w:sz w:val="22"/>
+          <w:szCs w:val="22"/>
+        </w:rPr>
+        <w:t xml:space="preserve">Les </w:t>
+      </w:r>
+      <w:proofErr w:type="gramStart"/>
+      <w:r>
+        <w:rPr>
+          <w:rFonts w:ascii="Calibri" w:hAnsi="Calibri" w:cs="Segoe UI"/>
+          <w:sz w:val="22"/>
+          <w:szCs w:val="22"/>
+        </w:rPr>
+        <w:t>valeur</w:t>
+      </w:r>
+      <w:proofErr w:type="gramEnd"/>
+      <w:r>
+        <w:rPr>
+          <w:rFonts w:ascii="Calibri" w:hAnsi="Calibri" w:cs="Segoe UI"/>
+          <w:sz w:val="22"/>
+          <w:szCs w:val="22"/>
+        </w:rPr>
+        <w:t xml:space="preserve"> de la boite sont :</w:t>
+      </w:r>
+      <w:r>
+        <w:rPr>
+          <w:rFonts w:ascii="Segoe UI" w:hAnsi="Segoe UI" w:cs="Segoe UI"/>
+          <w:sz w:val="12"/>
+          <w:szCs w:val="12"/>
+        </w:rPr>
+        <w:t> </w:t>
+      </w:r>
+    </w:p>
+    <w:p>
+      <w:pPr>
+        <w:pStyle w:val="NormalWeb"/>
         <w:numPr>
           <w:ilvl w:val="0"/>
-          <w:numId w:val="2"/>
+          <w:numId w:val="3"/>
         </w:numPr>
-        <w:rPr>
-          <w:rFonts w:ascii="Calibri" w:eastAsia="Calibri" w:hAnsi="Calibri" w:cs="Calibri"/>
-        </w:rPr>
-      </w:pPr>
-      <w:r>
-        <w:rPr>
-          <w:rFonts w:ascii="Calibri" w:eastAsia="Calibri" w:hAnsi="Calibri" w:cs="Calibri"/>
-        </w:rPr>
-        <w:t>Le respect</w:t>
+        <w:spacing w:line="284" w:lineRule="atLeast"/>
+      </w:pPr>
+      <w:r>
+        <w:rPr>
+          <w:rFonts w:ascii="Calibri" w:hAnsi="Calibri" w:cs="Segoe UI"/>
+          <w:sz w:val="22"/>
+          <w:szCs w:val="22"/>
+        </w:rPr>
+        <w:t>qualité</w:t>
+      </w:r>
+      <w:r>
+        <w:rPr>
+          <w:rFonts w:ascii="Segoe UI" w:hAnsi="Segoe UI" w:cs="Segoe UI"/>
+          <w:sz w:val="12"/>
+          <w:szCs w:val="12"/>
+        </w:rPr>
+        <w:t> </w:t>
       </w:r>
     </w:p>
     <w:p>
       <w:pPr>
-        <w:pStyle w:val="Paragraphedeliste"/>
+        <w:pStyle w:val="NormalWeb"/>
         <w:numPr>
           <w:ilvl w:val="0"/>
-          <w:numId w:val="2"/>
+          <w:numId w:val="3"/>
         </w:numPr>
-        <w:rPr>
-          <w:rFonts w:ascii="Calibri" w:eastAsia="Calibri" w:hAnsi="Calibri" w:cs="Calibri"/>
-        </w:rPr>
-      </w:pPr>
-      <w:r>
-        <w:rPr>
-          <w:rFonts w:ascii="Calibri" w:eastAsia="Calibri" w:hAnsi="Calibri" w:cs="Calibri"/>
-        </w:rPr>
-        <w:t>La famille</w:t>
-      </w:r>
+        <w:spacing w:line="284" w:lineRule="atLeast"/>
+      </w:pPr>
+      <w:r>
+        <w:rPr>
+          <w:rFonts w:ascii="Calibri" w:hAnsi="Calibri" w:cs="Segoe UI"/>
+          <w:sz w:val="22"/>
+          <w:szCs w:val="22"/>
+        </w:rPr>
+        <w:t>service</w:t>
+      </w:r>
+      <w:r>
+        <w:rPr>
+          <w:rFonts w:ascii="Segoe UI" w:hAnsi="Segoe UI" w:cs="Segoe UI"/>
+          <w:sz w:val="12"/>
+          <w:szCs w:val="12"/>
+        </w:rPr>
+        <w:t> </w:t>
+      </w:r>
+      <w:bookmarkStart w:id="0" w:name="_GoBack"/>
+      <w:bookmarkEnd w:id="0"/>
     </w:p>
     <w:p>
       <w:pPr>
-        <w:pStyle w:val="Paragraphedeliste"/>
+        <w:pStyle w:val="NormalWeb"/>
         <w:numPr>
           <w:ilvl w:val="0"/>
-          <w:numId w:val="2"/>
+          <w:numId w:val="3"/>
         </w:numPr>
-      </w:pPr>
-      <w:r>
-        <w:rPr>
-          <w:rFonts w:ascii="Calibri" w:eastAsia="Calibri" w:hAnsi="Calibri" w:cs="Calibri"/>
-        </w:rPr>
-        <w:t>Le beurre salé</w:t>
-      </w:r>
-      <w:r>
+        <w:spacing w:line="284" w:lineRule="atLeast"/>
+      </w:pPr>
+      <w:r>
+        <w:rPr>
+          <w:rFonts w:ascii="Calibri" w:hAnsi="Calibri" w:cs="Segoe UI"/>
+          <w:sz w:val="22"/>
+          <w:szCs w:val="22"/>
+        </w:rPr>
+        <w:t>beurre salé</w:t>
+      </w:r>
+      <w:r>
+        <w:rPr>
+          <w:rFonts w:ascii="Segoe UI" w:hAnsi="Segoe UI" w:cs="Segoe UI"/>
+          <w:sz w:val="12"/>
+          <w:szCs w:val="12"/>
+        </w:rPr>
+        <w:t> </w:t>
+      </w:r>
+      <w:r>
+        <w:rPr>
+          <w:rFonts w:ascii="Calibri" w:hAnsi="Calibri" w:cs="Segoe UI"/>
+          <w:sz w:val="22"/>
+          <w:szCs w:val="22"/>
+        </w:rPr>
         <w:br/>
+      </w:r>
+      <w:r>
+        <w:rPr>
+          <w:rFonts w:ascii="Segoe UI" w:hAnsi="Segoe UI" w:cs="Segoe UI"/>
+          <w:sz w:val="12"/>
+          <w:szCs w:val="12"/>
+        </w:rPr>
+        <w:t> </w:t>
       </w:r>
     </w:p>
     <w:p>
-      <w:r>
-        <w:rPr>
-          <w:rFonts w:ascii="Calibri" w:eastAsia="Calibri" w:hAnsi="Calibri" w:cs="Calibri"/>
-        </w:rPr>
-        <w:t xml:space="preserve">Afin de toucher ses amis </w:t>
-      </w:r>
-      <w:r>
-        <w:rPr>
-          <w:rFonts w:ascii="Calibri" w:eastAsia="Calibri" w:hAnsi="Calibri" w:cs="Calibri"/>
-        </w:rPr>
-        <w:t>développeurs</w:t>
-      </w:r>
-      <w:r>
-        <w:rPr>
-          <w:rFonts w:ascii="Calibri" w:eastAsia="Calibri" w:hAnsi="Calibri" w:cs="Calibri"/>
-        </w:rPr>
-        <w:t xml:space="preserve">, la société proposera également un </w:t>
+      <w:pPr>
+        <w:pStyle w:val="NormalWeb"/>
+        <w:spacing w:line="284" w:lineRule="atLeast"/>
+      </w:pPr>
+      <w:r>
+        <w:rPr>
+          <w:rFonts w:ascii="Calibri" w:hAnsi="Calibri" w:cs="Segoe UI"/>
+          <w:sz w:val="22"/>
+          <w:szCs w:val="22"/>
+        </w:rPr>
+        <w:t xml:space="preserve">Dans le but d'ouvrir son marché au-delà des côtes bretonne, </w:t>
       </w:r>
       <w:proofErr w:type="spellStart"/>
       <w:r>
         <w:rPr>
-          <w:rFonts w:ascii="Calibri" w:eastAsia="Calibri" w:hAnsi="Calibri" w:cs="Calibri"/>
-        </w:rPr>
-        <w:t>w</w:t>
-      </w:r>
-      <w:r>
-        <w:rPr>
-          <w:rFonts w:ascii="Calibri" w:eastAsia="Calibri" w:hAnsi="Calibri" w:cs="Calibri"/>
-        </w:rPr>
-        <w:t>ebservice</w:t>
+          <w:rFonts w:ascii="Calibri" w:hAnsi="Calibri" w:cs="Segoe UI"/>
+          <w:sz w:val="22"/>
+          <w:szCs w:val="22"/>
+        </w:rPr>
+        <w:t>Tamtamers</w:t>
       </w:r>
       <w:proofErr w:type="spellEnd"/>
       <w:r>
         <w:rPr>
-          <w:rFonts w:ascii="Calibri" w:eastAsia="Calibri" w:hAnsi="Calibri" w:cs="Calibri"/>
-        </w:rPr>
-        <w:t xml:space="preserve"> permettant de navig</w:t>
-      </w:r>
-      <w:r>
-        <w:rPr>
-          <w:rFonts w:ascii="Calibri" w:eastAsia="Calibri" w:hAnsi="Calibri" w:cs="Calibri"/>
-        </w:rPr>
-        <w:t>u</w:t>
-      </w:r>
-      <w:r>
-        <w:rPr>
-          <w:rFonts w:ascii="Calibri" w:eastAsia="Calibri" w:hAnsi="Calibri" w:cs="Calibri"/>
-        </w:rPr>
-        <w:t>er dans son catalogue et sera implémenté de la manière suivante :</w:t>
+          <w:rFonts w:ascii="Calibri" w:hAnsi="Calibri" w:cs="Segoe UI"/>
+          <w:sz w:val="22"/>
+          <w:szCs w:val="22"/>
+        </w:rPr>
+        <w:t xml:space="preserve"> </w:t>
+      </w:r>
+      <w:proofErr w:type="spellStart"/>
+      <w:r>
+        <w:rPr>
+          <w:rFonts w:ascii="Calibri" w:hAnsi="Calibri" w:cs="Segoe UI"/>
+          <w:sz w:val="22"/>
+          <w:szCs w:val="22"/>
+        </w:rPr>
+        <w:t>à</w:t>
+      </w:r>
+      <w:proofErr w:type="spellEnd"/>
+      <w:r>
+        <w:rPr>
+          <w:rFonts w:ascii="Calibri" w:hAnsi="Calibri" w:cs="Segoe UI"/>
+          <w:sz w:val="22"/>
+          <w:szCs w:val="22"/>
+        </w:rPr>
+        <w:t xml:space="preserve"> </w:t>
+      </w:r>
+      <w:proofErr w:type="spellStart"/>
+      <w:r>
+        <w:rPr>
+          <w:rFonts w:ascii="Calibri" w:hAnsi="Calibri" w:cs="Segoe UI"/>
+          <w:sz w:val="22"/>
+          <w:szCs w:val="22"/>
+        </w:rPr>
+        <w:t>décidé</w:t>
+      </w:r>
+      <w:proofErr w:type="spellEnd"/>
+      <w:r>
+        <w:rPr>
+          <w:rFonts w:ascii="Calibri" w:hAnsi="Calibri" w:cs="Segoe UI"/>
+          <w:sz w:val="22"/>
+          <w:szCs w:val="22"/>
+        </w:rPr>
+        <w:t xml:space="preserve"> de fournir un service de l'informatique pour faciliter l'accès à son catalogue et aux commandes des tamtams.</w:t>
+      </w:r>
+      <w:r>
+        <w:rPr>
+          <w:rFonts w:ascii="Segoe UI" w:hAnsi="Segoe UI" w:cs="Segoe UI"/>
+          <w:sz w:val="12"/>
+          <w:szCs w:val="12"/>
+        </w:rPr>
+        <w:t> </w:t>
       </w:r>
     </w:p>
     <w:p>
       <w:pPr>
+        <w:pStyle w:val="NormalWeb"/>
+        <w:spacing w:line="284" w:lineRule="atLeast"/>
+      </w:pPr>
+      <w:r>
+        <w:rPr>
+          <w:rFonts w:ascii="Calibri" w:hAnsi="Calibri"/>
+          <w:sz w:val="22"/>
+          <w:szCs w:val="22"/>
+        </w:rPr>
+        <w:t>Le service sera implémenté de la manière suivante</w:t>
+      </w:r>
+      <w:proofErr w:type="gramStart"/>
+      <w:r>
+        <w:rPr>
+          <w:rFonts w:ascii="Calibri" w:hAnsi="Calibri"/>
+          <w:sz w:val="22"/>
+          <w:szCs w:val="22"/>
+        </w:rPr>
+        <w:t> </w:t>
+      </w:r>
+      <w:r>
+        <w:rPr>
+          <w:rFonts w:ascii="Segoe UI" w:hAnsi="Segoe UI" w:cs="Segoe UI"/>
+          <w:sz w:val="12"/>
+          <w:szCs w:val="12"/>
+        </w:rPr>
+        <w:t xml:space="preserve"> </w:t>
+      </w:r>
+      <w:r>
+        <w:rPr>
+          <w:rFonts w:ascii="Calibri" w:hAnsi="Calibri"/>
+          <w:sz w:val="22"/>
+          <w:szCs w:val="22"/>
+        </w:rPr>
+        <w:t>:</w:t>
+      </w:r>
+      <w:proofErr w:type="gramEnd"/>
+      <w:r>
+        <w:rPr>
+          <w:rFonts w:ascii="Segoe UI" w:hAnsi="Segoe UI" w:cs="Segoe UI"/>
+          <w:sz w:val="12"/>
+          <w:szCs w:val="12"/>
+        </w:rPr>
+        <w:t> </w:t>
+      </w:r>
+    </w:p>
+    <w:p>
+      <w:pPr>
         <w:rPr>
           <w:rStyle w:val="lev"/>
           <w:sz w:val="24"/>
@@ -599,6 +832,7 @@
           <w:b/>
           <w:bCs/>
         </w:rPr>
+        <w:lastRenderedPageBreak/>
         <w:t>GET</w:t>
       </w:r>
       <w:r>
@@ -832,8 +1066,6 @@
         </w:rPr>
         <w:t xml:space="preserve"> et un type de livraison, la décoration étant optionnelle.</w:t>
       </w:r>
-      <w:bookmarkStart w:id="0" w:name="_GoBack"/>
-      <w:bookmarkEnd w:id="0"/>
       <w:r>
         <w:rPr>
           <w:rFonts w:ascii="Calibri" w:eastAsia="Calibri" w:hAnsi="Calibri" w:cs="Calibri"/>
@@ -855,6 +1087,119 @@
 <file path=word/numbering.xml><?xml version="1.0" encoding="utf-8"?>
 <w:numbering xmlns:wpc="http://schemas.microsoft.com/office/word/2010/wordprocessingCanvas" xmlns:mc="http://schemas.openxmlformats.org/markup-compatibility/2006" xmlns:o="urn:schemas-microsoft-com:office:office" xmlns:r="http://schemas.openxmlformats.org/officeDocument/2006/relationships" xmlns:m="http://schemas.openxmlformats.org/officeDocument/2006/math" xmlns:v="urn:schemas-microsoft-com:vml" xmlns:wp14="http://schemas.microsoft.com/office/word/2010/wordprocessingDrawing" xmlns:wp="http://schemas.openxmlformats.org/drawingml/2006/wordprocessingDrawing" xmlns:w10="urn:schemas-microsoft-com:office:word" xmlns:w="http://schemas.openxmlformats.org/wordprocessingml/2006/main" xmlns:w14="http://schemas.microsoft.com/office/word/2010/wordml" xmlns:w15="http://schemas.microsoft.com/office/word/2012/wordml" xmlns:wpg="http://schemas.microsoft.com/office/word/2010/wordprocessingGroup" xmlns:wpi="http://schemas.microsoft.com/office/word/2010/wordprocessingInk" xmlns:wne="http://schemas.microsoft.com/office/word/2006/wordml" xmlns:wps="http://schemas.microsoft.com/office/word/2010/wordprocessingShape" mc:Ignorable="w14 w15 wp14">
   <w:abstractNum w:abstractNumId="0" w15:restartNumberingAfterBreak="0">
+    <w:nsid w:val="205C2791"/>
+    <w:multiLevelType w:val="hybridMultilevel"/>
+    <w:tmpl w:val="FB907762"/>
+    <w:lvl w:ilvl="0" w:tplc="040C0001">
+      <w:start w:val="1"/>
+      <w:numFmt w:val="bullet"/>
+      <w:lvlText w:val=""/>
+      <w:lvlJc w:val="left"/>
+      <w:pPr>
+        <w:ind w:left="720" w:hanging="360"/>
+      </w:pPr>
+      <w:rPr>
+        <w:rFonts w:ascii="Symbol" w:hAnsi="Symbol" w:hint="default"/>
+      </w:rPr>
+    </w:lvl>
+    <w:lvl w:ilvl="1" w:tplc="15B8B4AC">
+      <w:numFmt w:val="bullet"/>
+      <w:lvlText w:val="-"/>
+      <w:lvlJc w:val="left"/>
+      <w:pPr>
+        <w:ind w:left="1440" w:hanging="360"/>
+      </w:pPr>
+      <w:rPr>
+        <w:rFonts w:ascii="Calibri" w:eastAsia="Times New Roman" w:hAnsi="Calibri" w:cs="Segoe UI" w:hint="default"/>
+        <w:sz w:val="22"/>
+      </w:rPr>
+    </w:lvl>
+    <w:lvl w:ilvl="2" w:tplc="040C0005" w:tentative="1">
+      <w:start w:val="1"/>
+      <w:numFmt w:val="bullet"/>
+      <w:lvlText w:val=""/>
+      <w:lvlJc w:val="left"/>
+      <w:pPr>
+        <w:ind w:left="2160" w:hanging="360"/>
+      </w:pPr>
+      <w:rPr>
+        <w:rFonts w:ascii="Wingdings" w:hAnsi="Wingdings" w:hint="default"/>
+      </w:rPr>
+    </w:lvl>
+    <w:lvl w:ilvl="3" w:tplc="040C0001" w:tentative="1">
+      <w:start w:val="1"/>
+      <w:numFmt w:val="bullet"/>
+      <w:lvlText w:val=""/>
+      <w:lvlJc w:val="left"/>
+      <w:pPr>
+        <w:ind w:left="2880" w:hanging="360"/>
+      </w:pPr>
+      <w:rPr>
+        <w:rFonts w:ascii="Symbol" w:hAnsi="Symbol" w:hint="default"/>
+      </w:rPr>
+    </w:lvl>
+    <w:lvl w:ilvl="4" w:tplc="040C0003" w:tentative="1">
+      <w:start w:val="1"/>
+      <w:numFmt w:val="bullet"/>
+      <w:lvlText w:val="o"/>
+      <w:lvlJc w:val="left"/>
+      <w:pPr>
+        <w:ind w:left="3600" w:hanging="360"/>
+      </w:pPr>
+      <w:rPr>
+        <w:rFonts w:ascii="Courier New" w:hAnsi="Courier New" w:cs="Courier New" w:hint="default"/>
+      </w:rPr>
+    </w:lvl>
+    <w:lvl w:ilvl="5" w:tplc="040C0005" w:tentative="1">
+      <w:start w:val="1"/>
+      <w:numFmt w:val="bullet"/>
+      <w:lvlText w:val=""/>
+      <w:lvlJc w:val="left"/>
+      <w:pPr>
+        <w:ind w:left="4320" w:hanging="360"/>
+      </w:pPr>
+      <w:rPr>
+        <w:rFonts w:ascii="Wingdings" w:hAnsi="Wingdings" w:hint="default"/>
+      </w:rPr>
+    </w:lvl>
+    <w:lvl w:ilvl="6" w:tplc="040C0001" w:tentative="1">
+      <w:start w:val="1"/>
+      <w:numFmt w:val="bullet"/>
+      <w:lvlText w:val=""/>
+      <w:lvlJc w:val="left"/>
+      <w:pPr>
+        <w:ind w:left="5040" w:hanging="360"/>
+      </w:pPr>
+      <w:rPr>
+        <w:rFonts w:ascii="Symbol" w:hAnsi="Symbol" w:hint="default"/>
+      </w:rPr>
+    </w:lvl>
+    <w:lvl w:ilvl="7" w:tplc="040C0003" w:tentative="1">
+      <w:start w:val="1"/>
+      <w:numFmt w:val="bullet"/>
+      <w:lvlText w:val="o"/>
+      <w:lvlJc w:val="left"/>
+      <w:pPr>
+        <w:ind w:left="5760" w:hanging="360"/>
+      </w:pPr>
+      <w:rPr>
+        <w:rFonts w:ascii="Courier New" w:hAnsi="Courier New" w:cs="Courier New" w:hint="default"/>
+      </w:rPr>
+    </w:lvl>
+    <w:lvl w:ilvl="8" w:tplc="040C0005" w:tentative="1">
+      <w:start w:val="1"/>
+      <w:numFmt w:val="bullet"/>
+      <w:lvlText w:val=""/>
+      <w:lvlJc w:val="left"/>
+      <w:pPr>
+        <w:ind w:left="6480" w:hanging="360"/>
+      </w:pPr>
+      <w:rPr>
+        <w:rFonts w:ascii="Wingdings" w:hAnsi="Wingdings" w:hint="default"/>
+      </w:rPr>
+    </w:lvl>
+  </w:abstractNum>
+  <w:abstractNum w:abstractNumId="1" w15:restartNumberingAfterBreak="0">
     <w:nsid w:val="401472DF"/>
     <w:multiLevelType w:val="hybridMultilevel"/>
     <w:tmpl w:val="593A7688"/>
@@ -966,7 +1311,7 @@
       </w:rPr>
     </w:lvl>
   </w:abstractNum>
-  <w:abstractNum w:abstractNumId="1" w15:restartNumberingAfterBreak="0">
+  <w:abstractNum w:abstractNumId="2" w15:restartNumberingAfterBreak="0">
     <w:nsid w:val="7B635E5A"/>
     <w:multiLevelType w:val="hybridMultilevel"/>
     <w:tmpl w:val="EC72853E"/>
@@ -1080,10 +1425,13 @@
     </w:lvl>
   </w:abstractNum>
   <w:num w:numId="1">
-    <w:abstractNumId w:val="0"/>
+    <w:abstractNumId w:val="1"/>
   </w:num>
   <w:num w:numId="2">
-    <w:abstractNumId w:val="1"/>
+    <w:abstractNumId w:val="2"/>
+  </w:num>
+  <w:num w:numId="3">
+    <w:abstractNumId w:val="0"/>
   </w:num>
 </w:numbering>
 </file>
@@ -1505,6 +1853,7 @@
   <w:style w:type="character" w:default="1" w:styleId="Policepardfaut">
     <w:name w:val="Default Paragraph Font"/>
     <w:uiPriority w:val="1"/>
+    <w:semiHidden/>
     <w:unhideWhenUsed/>
   </w:style>
   <w:style w:type="table" w:default="1" w:styleId="TableauNormal">
@@ -1634,6 +1983,23 @@
     <w:rPr>
       <w:i/>
       <w:iCs/>
+    </w:rPr>
+  </w:style>
+  <w:style w:type="paragraph" w:styleId="NormalWeb">
+    <w:name w:val="Normal (Web)"/>
+    <w:basedOn w:val="Normal"/>
+    <w:uiPriority w:val="99"/>
+    <w:semiHidden/>
+    <w:unhideWhenUsed/>
+    <w:rsid w:val="00BC1C0D"/>
+    <w:pPr>
+      <w:spacing w:before="100" w:beforeAutospacing="1" w:after="119" w:line="240" w:lineRule="auto"/>
+    </w:pPr>
+    <w:rPr>
+      <w:rFonts w:ascii="Times New Roman" w:eastAsia="Times New Roman" w:hAnsi="Times New Roman" w:cs="Times New Roman"/>
+      <w:sz w:val="24"/>
+      <w:szCs w:val="24"/>
+      <w:lang w:eastAsia="fr-FR"/>
     </w:rPr>
   </w:style>
 </w:styles>

</xml_diff>

<commit_message>
Continue with the doc. Doubt on POST spec. Need guidance to continue. Refactor 'postal-code' to 'zip-code' as it's english
</commit_message>
<xml_diff>
--- a/document.docx
+++ b/document.docx
@@ -371,8 +371,6 @@
         </w:rPr>
         <w:t> </w:t>
       </w:r>
-      <w:bookmarkStart w:id="0" w:name="_GoBack"/>
-      <w:bookmarkEnd w:id="0"/>
     </w:p>
     <w:p>
       <w:pPr>
@@ -573,25 +571,7 @@
           <w:i/>
           <w:iCs/>
         </w:rPr>
-        <w:t>/</w:t>
-      </w:r>
-      <w:proofErr w:type="gramStart"/>
-      <w:r>
-        <w:rPr>
-          <w:rFonts w:ascii="Calibri" w:eastAsia="Calibri" w:hAnsi="Calibri" w:cs="Calibri"/>
-          <w:i/>
-          <w:iCs/>
-        </w:rPr>
-        <w:t>tamtams(</w:t>
-      </w:r>
-      <w:proofErr w:type="gramEnd"/>
-      <w:r>
-        <w:rPr>
-          <w:rFonts w:ascii="Calibri" w:eastAsia="Calibri" w:hAnsi="Calibri" w:cs="Calibri"/>
-          <w:i/>
-          <w:iCs/>
-        </w:rPr>
-        <w:t xml:space="preserve">/:page)(/) </w:t>
+        <w:t>/tamtams</w:t>
       </w:r>
       <w:r>
         <w:rPr>
@@ -618,7 +598,31 @@
         <w:rPr>
           <w:rFonts w:ascii="Calibri" w:eastAsia="Calibri" w:hAnsi="Calibri" w:cs="Calibri"/>
         </w:rPr>
-        <w:t>Retournera la liste paginée (30 par page) des tamtams disponible.</w:t>
+        <w:t xml:space="preserve">Retournera la liste </w:t>
+      </w:r>
+      <w:r>
+        <w:rPr>
+          <w:rFonts w:ascii="Calibri" w:eastAsia="Calibri" w:hAnsi="Calibri" w:cs="Calibri"/>
+        </w:rPr>
+        <w:t>de tous les</w:t>
+      </w:r>
+      <w:r>
+        <w:rPr>
+          <w:rFonts w:ascii="Calibri" w:eastAsia="Calibri" w:hAnsi="Calibri" w:cs="Calibri"/>
+        </w:rPr>
+        <w:t xml:space="preserve"> tamtams </w:t>
+      </w:r>
+      <w:r>
+        <w:rPr>
+          <w:rFonts w:ascii="Calibri" w:eastAsia="Calibri" w:hAnsi="Calibri" w:cs="Calibri"/>
+        </w:rPr>
+        <w:t>dans la base de donnée</w:t>
+      </w:r>
+      <w:r>
+        <w:rPr>
+          <w:rFonts w:ascii="Calibri" w:eastAsia="Calibri" w:hAnsi="Calibri" w:cs="Calibri"/>
+        </w:rPr>
+        <w:t>.</w:t>
       </w:r>
     </w:p>
     <w:p>
@@ -678,7 +682,19 @@
         <w:rPr>
           <w:rFonts w:ascii="Calibri" w:eastAsia="Calibri" w:hAnsi="Calibri" w:cs="Calibri"/>
         </w:rPr>
-        <w:t>e détail d'un tamtam.</w:t>
+        <w:t>e détail d'un tamtam</w:t>
+      </w:r>
+      <w:r>
+        <w:rPr>
+          <w:rFonts w:ascii="Calibri" w:eastAsia="Calibri" w:hAnsi="Calibri" w:cs="Calibri"/>
+        </w:rPr>
+        <w:t xml:space="preserve"> en fonction de son id</w:t>
+      </w:r>
+      <w:r>
+        <w:rPr>
+          <w:rFonts w:ascii="Calibri" w:eastAsia="Calibri" w:hAnsi="Calibri" w:cs="Calibri"/>
+        </w:rPr>
+        <w:t>.</w:t>
       </w:r>
     </w:p>
     <w:p>
@@ -767,6 +783,7 @@
         </w:rPr>
         <w:t>/tamtams/</w:t>
       </w:r>
+      <w:proofErr w:type="spellStart"/>
       <w:proofErr w:type="gramStart"/>
       <w:r>
         <w:rPr>
@@ -774,7 +791,16 @@
           <w:i/>
           <w:iCs/>
         </w:rPr>
-        <w:t>search(</w:t>
+        <w:t>search</w:t>
+      </w:r>
+      <w:proofErr w:type="spellEnd"/>
+      <w:r>
+        <w:rPr>
+          <w:rFonts w:ascii="Calibri" w:eastAsia="Calibri" w:hAnsi="Calibri" w:cs="Calibri"/>
+          <w:i/>
+          <w:iCs/>
+        </w:rPr>
+        <w:t>(</w:t>
       </w:r>
       <w:proofErr w:type="gramEnd"/>
       <w:r>
@@ -783,7 +809,59 @@
           <w:i/>
           <w:iCs/>
         </w:rPr>
-        <w:t xml:space="preserve">/brand/:brand)(/wood/:wood)(/skin:/skin)(/page/:page)(/) </w:t>
+        <w:t>/brand/:brand)(/</w:t>
+      </w:r>
+      <w:proofErr w:type="spellStart"/>
+      <w:r>
+        <w:rPr>
+          <w:rFonts w:ascii="Calibri" w:eastAsia="Calibri" w:hAnsi="Calibri" w:cs="Calibri"/>
+          <w:i/>
+          <w:iCs/>
+        </w:rPr>
+        <w:t>wood</w:t>
+      </w:r>
+      <w:proofErr w:type="spellEnd"/>
+      <w:r>
+        <w:rPr>
+          <w:rFonts w:ascii="Calibri" w:eastAsia="Calibri" w:hAnsi="Calibri" w:cs="Calibri"/>
+          <w:i/>
+          <w:iCs/>
+        </w:rPr>
+        <w:t>/</w:t>
+      </w:r>
+      <w:r>
+        <w:rPr>
+          <w:rFonts w:ascii="Calibri" w:eastAsia="Calibri" w:hAnsi="Calibri" w:cs="Calibri"/>
+          <w:i/>
+          <w:iCs/>
+        </w:rPr>
+        <w:t>:</w:t>
+      </w:r>
+      <w:proofErr w:type="spellStart"/>
+      <w:r>
+        <w:rPr>
+          <w:rFonts w:ascii="Calibri" w:eastAsia="Calibri" w:hAnsi="Calibri" w:cs="Calibri"/>
+          <w:i/>
+          <w:iCs/>
+        </w:rPr>
+        <w:t>wood</w:t>
+      </w:r>
+      <w:proofErr w:type="spellEnd"/>
+      <w:r>
+        <w:rPr>
+          <w:rFonts w:ascii="Calibri" w:eastAsia="Calibri" w:hAnsi="Calibri" w:cs="Calibri"/>
+          <w:i/>
+          <w:iCs/>
+        </w:rPr>
+        <w:t>)(/skin:/skin)</w:t>
+      </w:r>
+      <w:r>
+        <w:rPr>
+          <w:rFonts w:ascii="Calibri" w:eastAsia="Calibri" w:hAnsi="Calibri" w:cs="Calibri"/>
+          <w:i/>
+          <w:iCs/>
+        </w:rPr>
+        <w:t xml:space="preserve">(/) </w:t>
       </w:r>
       <w:r>
         <w:rPr>
@@ -808,6 +886,17 @@
       </w:r>
       <w:r>
         <w:t xml:space="preserve"> selon les particularités souhaitées.</w:t>
+      </w:r>
+      <w:r>
+        <w:t xml:space="preserve"> Les attributs sont </w:t>
+      </w:r>
+      <w:proofErr w:type="gramStart"/>
+      <w:r>
+        <w:t>les noms recherché</w:t>
+      </w:r>
+      <w:proofErr w:type="gramEnd"/>
+      <w:r>
+        <w:t>.</w:t>
       </w:r>
     </w:p>
     <w:p>
@@ -826,6 +915,13 @@
       </w:r>
     </w:p>
     <w:p>
+      <w:pPr>
+        <w:rPr>
+          <w:rStyle w:val="lev"/>
+          <w:b w:val="0"/>
+          <w:bCs w:val="0"/>
+        </w:rPr>
+      </w:pPr>
       <w:r>
         <w:rPr>
           <w:rFonts w:ascii="Calibri" w:eastAsia="Calibri" w:hAnsi="Calibri" w:cs="Calibri"/>
@@ -862,7 +958,7 @@
           <w:i/>
           <w:iCs/>
         </w:rPr>
-        <w:t xml:space="preserve">/:id(/) </w:t>
+        <w:t xml:space="preserve"> </w:t>
       </w:r>
       <w:r>
         <w:rPr>
@@ -889,7 +985,21 @@
         <w:rPr>
           <w:rFonts w:ascii="Calibri" w:eastAsia="Calibri" w:hAnsi="Calibri" w:cs="Calibri"/>
         </w:rPr>
-        <w:t>Retourne la commande</w:t>
+        <w:t xml:space="preserve">Retourne la liste de toutes les commandes de la base de </w:t>
+      </w:r>
+      <w:proofErr w:type="gramStart"/>
+      <w:r>
+        <w:rPr>
+          <w:rFonts w:ascii="Calibri" w:eastAsia="Calibri" w:hAnsi="Calibri" w:cs="Calibri"/>
+        </w:rPr>
+        <w:t>donnée</w:t>
+      </w:r>
+      <w:proofErr w:type="gramEnd"/>
+      <w:r>
+        <w:rPr>
+          <w:rFonts w:ascii="Calibri" w:eastAsia="Calibri" w:hAnsi="Calibri" w:cs="Calibri"/>
+        </w:rPr>
+        <w:t>.</w:t>
       </w:r>
     </w:p>
     <w:p>
@@ -899,6 +1009,78 @@
           <w:b/>
           <w:bCs/>
         </w:rPr>
+        <w:t>GET</w:t>
+      </w:r>
+      <w:r>
+        <w:br/>
+      </w:r>
+      <w:r>
+        <w:rPr>
+          <w:rFonts w:ascii="Calibri" w:eastAsia="Calibri" w:hAnsi="Calibri" w:cs="Calibri"/>
+          <w:i/>
+          <w:iCs/>
+        </w:rPr>
+        <w:t>/</w:t>
+      </w:r>
+      <w:proofErr w:type="spellStart"/>
+      <w:r>
+        <w:rPr>
+          <w:rFonts w:ascii="Calibri" w:eastAsia="Calibri" w:hAnsi="Calibri" w:cs="Calibri"/>
+          <w:i/>
+          <w:iCs/>
+        </w:rPr>
+        <w:t>orders</w:t>
+      </w:r>
+      <w:proofErr w:type="spellEnd"/>
+      <w:r>
+        <w:rPr>
+          <w:rFonts w:ascii="Calibri" w:eastAsia="Calibri" w:hAnsi="Calibri" w:cs="Calibri"/>
+          <w:i/>
+          <w:iCs/>
+        </w:rPr>
+        <w:t xml:space="preserve">/:id(/) </w:t>
+      </w:r>
+      <w:r>
+        <w:rPr>
+          <w:rFonts w:ascii="Calibri" w:eastAsia="Calibri" w:hAnsi="Calibri" w:cs="Calibri"/>
+        </w:rPr>
+        <w:t>:</w:t>
+      </w:r>
+      <w:r>
+        <w:br/>
+      </w:r>
+      <w:r>
+        <w:rPr>
+          <w:rFonts w:ascii="Calibri" w:eastAsia="Calibri" w:hAnsi="Calibri" w:cs="Calibri"/>
+        </w:rPr>
+        <w:t xml:space="preserve"> </w:t>
+      </w:r>
+      <w:r>
+        <w:rPr>
+          <w:rFonts w:ascii="Calibri" w:eastAsia="Calibri" w:hAnsi="Calibri" w:cs="Calibri"/>
+        </w:rPr>
+        <w:tab/>
+      </w:r>
+      <w:r>
+        <w:rPr>
+          <w:rFonts w:ascii="Calibri" w:eastAsia="Calibri" w:hAnsi="Calibri" w:cs="Calibri"/>
+        </w:rPr>
+        <w:t>Retourne la commande</w:t>
+      </w:r>
+      <w:r>
+        <w:rPr>
+          <w:rFonts w:ascii="Calibri" w:eastAsia="Calibri" w:hAnsi="Calibri" w:cs="Calibri"/>
+        </w:rPr>
+        <w:t xml:space="preserve"> en fonction de son id</w:t>
+      </w:r>
+    </w:p>
+    <w:p>
+      <w:r>
+        <w:rPr>
+          <w:rFonts w:ascii="Calibri" w:eastAsia="Calibri" w:hAnsi="Calibri" w:cs="Calibri"/>
+          <w:b/>
+          <w:bCs/>
+        </w:rPr>
         <w:t>POST</w:t>
       </w:r>
       <w:r>
@@ -1019,7 +1201,23 @@
           <w:i/>
           <w:iCs/>
         </w:rPr>
-        <w:t xml:space="preserve">)(/) </w:t>
+        <w:t>)</w:t>
+      </w:r>
+      <w:r>
+        <w:rPr>
+          <w:rFonts w:ascii="Calibri" w:eastAsia="Calibri" w:hAnsi="Calibri" w:cs="Calibri"/>
+          <w:i/>
+          <w:iCs/>
+        </w:rPr>
+        <w:t>/user/ :user</w:t>
+      </w:r>
+      <w:r>
+        <w:rPr>
+          <w:rFonts w:ascii="Calibri" w:eastAsia="Calibri" w:hAnsi="Calibri" w:cs="Calibri"/>
+          <w:i/>
+          <w:iCs/>
+        </w:rPr>
+        <w:t xml:space="preserve">(/) </w:t>
       </w:r>
       <w:r>
         <w:rPr>
@@ -1064,13 +1262,640 @@
         <w:rPr>
           <w:rFonts w:ascii="Calibri" w:eastAsia="Calibri" w:hAnsi="Calibri" w:cs="Calibri"/>
         </w:rPr>
-        <w:t xml:space="preserve"> et un type de livraison, la décoration étant optionnelle.</w:t>
+        <w:t xml:space="preserve"> et un type de livraison</w:t>
+      </w:r>
+      <w:r>
+        <w:rPr>
+          <w:rFonts w:ascii="Calibri" w:eastAsia="Calibri" w:hAnsi="Calibri" w:cs="Calibri"/>
+        </w:rPr>
+        <w:t>, un utilisateur</w:t>
+      </w:r>
+      <w:r>
+        <w:rPr>
+          <w:rFonts w:ascii="Calibri" w:eastAsia="Calibri" w:hAnsi="Calibri" w:cs="Calibri"/>
+        </w:rPr>
+        <w:t>, la décoration étant optionnelle.</w:t>
       </w:r>
       <w:r>
         <w:rPr>
           <w:rFonts w:ascii="Calibri" w:eastAsia="Calibri" w:hAnsi="Calibri" w:cs="Calibri"/>
         </w:rPr>
         <w:t xml:space="preserve"> </w:t>
+      </w:r>
+      <w:r>
+        <w:rPr>
+          <w:rFonts w:ascii="Calibri" w:eastAsia="Calibri" w:hAnsi="Calibri" w:cs="Calibri"/>
+        </w:rPr>
+        <w:t>Chaque attribut est un id.</w:t>
+      </w:r>
+    </w:p>
+    <w:p>
+      <w:pPr>
+        <w:rPr>
+          <w:rStyle w:val="lev"/>
+          <w:sz w:val="24"/>
+        </w:rPr>
+      </w:pPr>
+      <w:r>
+        <w:rPr>
+          <w:rStyle w:val="lev"/>
+          <w:sz w:val="24"/>
+        </w:rPr>
+        <w:t xml:space="preserve">Informations sur les </w:t>
+      </w:r>
+      <w:r>
+        <w:rPr>
+          <w:rStyle w:val="lev"/>
+          <w:sz w:val="24"/>
+        </w:rPr>
+        <w:t>utilisateurs</w:t>
+      </w:r>
+    </w:p>
+    <w:p>
+      <w:pPr>
+        <w:rPr>
+          <w:rStyle w:val="lev"/>
+          <w:b w:val="0"/>
+          <w:bCs w:val="0"/>
+        </w:rPr>
+      </w:pPr>
+      <w:r>
+        <w:rPr>
+          <w:rFonts w:ascii="Calibri" w:eastAsia="Calibri" w:hAnsi="Calibri" w:cs="Calibri"/>
+          <w:b/>
+          <w:bCs/>
+        </w:rPr>
+        <w:t>GET</w:t>
+      </w:r>
+      <w:r>
+        <w:br/>
+      </w:r>
+      <w:r>
+        <w:rPr>
+          <w:rFonts w:ascii="Calibri" w:eastAsia="Calibri" w:hAnsi="Calibri" w:cs="Calibri"/>
+          <w:i/>
+          <w:iCs/>
+        </w:rPr>
+        <w:t>/</w:t>
+      </w:r>
+      <w:proofErr w:type="spellStart"/>
+      <w:r>
+        <w:rPr>
+          <w:rFonts w:ascii="Calibri" w:eastAsia="Calibri" w:hAnsi="Calibri" w:cs="Calibri"/>
+          <w:i/>
+          <w:iCs/>
+        </w:rPr>
+        <w:t>users</w:t>
+      </w:r>
+      <w:proofErr w:type="spellEnd"/>
+      <w:r>
+        <w:rPr>
+          <w:rFonts w:ascii="Calibri" w:eastAsia="Calibri" w:hAnsi="Calibri" w:cs="Calibri"/>
+          <w:i/>
+          <w:iCs/>
+        </w:rPr>
+        <w:t xml:space="preserve"> </w:t>
+      </w:r>
+      <w:r>
+        <w:rPr>
+          <w:rFonts w:ascii="Calibri" w:eastAsia="Calibri" w:hAnsi="Calibri" w:cs="Calibri"/>
+        </w:rPr>
+        <w:t>:</w:t>
+      </w:r>
+      <w:r>
+        <w:br/>
+      </w:r>
+      <w:r>
+        <w:rPr>
+          <w:rFonts w:ascii="Calibri" w:eastAsia="Calibri" w:hAnsi="Calibri" w:cs="Calibri"/>
+        </w:rPr>
+        <w:t xml:space="preserve"> </w:t>
+      </w:r>
+      <w:r>
+        <w:rPr>
+          <w:rFonts w:ascii="Calibri" w:eastAsia="Calibri" w:hAnsi="Calibri" w:cs="Calibri"/>
+        </w:rPr>
+        <w:tab/>
+        <w:t>Retourne la liste de</w:t>
+      </w:r>
+      <w:r>
+        <w:rPr>
+          <w:rFonts w:ascii="Calibri" w:eastAsia="Calibri" w:hAnsi="Calibri" w:cs="Calibri"/>
+        </w:rPr>
+        <w:t xml:space="preserve"> tou</w:t>
+      </w:r>
+      <w:r>
+        <w:rPr>
+          <w:rFonts w:ascii="Calibri" w:eastAsia="Calibri" w:hAnsi="Calibri" w:cs="Calibri"/>
+        </w:rPr>
+        <w:t xml:space="preserve">s les </w:t>
+      </w:r>
+      <w:r>
+        <w:rPr>
+          <w:rFonts w:ascii="Calibri" w:eastAsia="Calibri" w:hAnsi="Calibri" w:cs="Calibri"/>
+        </w:rPr>
+        <w:t>utilisateurs</w:t>
+      </w:r>
+      <w:r>
+        <w:rPr>
+          <w:rFonts w:ascii="Calibri" w:eastAsia="Calibri" w:hAnsi="Calibri" w:cs="Calibri"/>
+        </w:rPr>
+        <w:t xml:space="preserve"> de la base de </w:t>
+      </w:r>
+      <w:proofErr w:type="gramStart"/>
+      <w:r>
+        <w:rPr>
+          <w:rFonts w:ascii="Calibri" w:eastAsia="Calibri" w:hAnsi="Calibri" w:cs="Calibri"/>
+        </w:rPr>
+        <w:t>donnée</w:t>
+      </w:r>
+      <w:proofErr w:type="gramEnd"/>
+      <w:r>
+        <w:rPr>
+          <w:rFonts w:ascii="Calibri" w:eastAsia="Calibri" w:hAnsi="Calibri" w:cs="Calibri"/>
+        </w:rPr>
+        <w:t>.</w:t>
+      </w:r>
+    </w:p>
+    <w:p>
+      <w:pPr>
+        <w:rPr>
+          <w:rFonts w:ascii="Calibri" w:eastAsia="Calibri" w:hAnsi="Calibri" w:cs="Calibri"/>
+          <w:i/>
+          <w:iCs/>
+        </w:rPr>
+      </w:pPr>
+      <w:r>
+        <w:rPr>
+          <w:rFonts w:ascii="Calibri" w:eastAsia="Calibri" w:hAnsi="Calibri" w:cs="Calibri"/>
+          <w:b/>
+          <w:bCs/>
+        </w:rPr>
+        <w:t>POST</w:t>
+      </w:r>
+      <w:r>
+        <w:br/>
+      </w:r>
+      <w:r>
+        <w:rPr>
+          <w:rFonts w:ascii="Calibri" w:eastAsia="Calibri" w:hAnsi="Calibri" w:cs="Calibri"/>
+          <w:i/>
+          <w:iCs/>
+        </w:rPr>
+        <w:t>/</w:t>
+      </w:r>
+      <w:proofErr w:type="spellStart"/>
+      <w:r>
+        <w:rPr>
+          <w:rFonts w:ascii="Calibri" w:eastAsia="Calibri" w:hAnsi="Calibri" w:cs="Calibri"/>
+          <w:i/>
+          <w:iCs/>
+        </w:rPr>
+        <w:t>orders</w:t>
+      </w:r>
+      <w:proofErr w:type="spellEnd"/>
+      <w:r>
+        <w:rPr>
+          <w:rFonts w:ascii="Calibri" w:eastAsia="Calibri" w:hAnsi="Calibri" w:cs="Calibri"/>
+          <w:i/>
+          <w:iCs/>
+        </w:rPr>
+        <w:t xml:space="preserve"> </w:t>
+      </w:r>
+      <w:r>
+        <w:rPr>
+          <w:rFonts w:ascii="Calibri" w:eastAsia="Calibri" w:hAnsi="Calibri" w:cs="Calibri"/>
+          <w:i/>
+          <w:iCs/>
+        </w:rPr>
+        <w:t>(/) :</w:t>
+      </w:r>
+    </w:p>
+    <w:p>
+      <w:r>
+        <w:t xml:space="preserve">Paramètre de la requête : </w:t>
+      </w:r>
+    </w:p>
+    <w:p>
+      <w:pPr>
+        <w:pStyle w:val="Paragraphedeliste"/>
+        <w:numPr>
+          <w:ilvl w:val="0"/>
+          <w:numId w:val="4"/>
+        </w:numPr>
+      </w:pPr>
+      <w:proofErr w:type="spellStart"/>
+      <w:r>
+        <w:t>fullname</w:t>
+      </w:r>
+      <w:proofErr w:type="spellEnd"/>
+      <w:r>
+        <w:t> : Nom de l’utilisateur</w:t>
+      </w:r>
+    </w:p>
+    <w:p>
+      <w:pPr>
+        <w:pStyle w:val="Paragraphedeliste"/>
+        <w:numPr>
+          <w:ilvl w:val="0"/>
+          <w:numId w:val="4"/>
+        </w:numPr>
+      </w:pPr>
+      <w:r>
+        <w:t>phone : numéro de téléphone</w:t>
+      </w:r>
+    </w:p>
+    <w:p>
+      <w:pPr>
+        <w:pStyle w:val="Paragraphedeliste"/>
+        <w:numPr>
+          <w:ilvl w:val="0"/>
+          <w:numId w:val="4"/>
+        </w:numPr>
+      </w:pPr>
+      <w:r>
+        <w:t>adress1 : adresse de l’utilisateur</w:t>
+      </w:r>
+    </w:p>
+    <w:p>
+      <w:pPr>
+        <w:pStyle w:val="Paragraphedeliste"/>
+        <w:numPr>
+          <w:ilvl w:val="0"/>
+          <w:numId w:val="4"/>
+        </w:numPr>
+      </w:pPr>
+      <w:r>
+        <w:t>adress2 : adresse secondaire</w:t>
+      </w:r>
+    </w:p>
+    <w:p>
+      <w:pPr>
+        <w:pStyle w:val="Paragraphedeliste"/>
+        <w:numPr>
+          <w:ilvl w:val="0"/>
+          <w:numId w:val="4"/>
+        </w:numPr>
+      </w:pPr>
+      <w:r>
+        <w:t>zip-code : code postal</w:t>
+      </w:r>
+    </w:p>
+    <w:p>
+      <w:pPr>
+        <w:pStyle w:val="Paragraphedeliste"/>
+        <w:numPr>
+          <w:ilvl w:val="0"/>
+          <w:numId w:val="4"/>
+        </w:numPr>
+      </w:pPr>
+      <w:r>
+        <w:t>state </w:t>
+      </w:r>
+      <w:proofErr w:type="gramStart"/>
+      <w:r>
+        <w:t>: ???</w:t>
+      </w:r>
+      <w:proofErr w:type="gramEnd"/>
+    </w:p>
+    <w:p>
+      <w:pPr>
+        <w:ind w:left="360"/>
+        <w:rPr>
+          <w:rStyle w:val="lev"/>
+          <w:b w:val="0"/>
+          <w:bCs w:val="0"/>
+        </w:rPr>
+      </w:pPr>
+      <w:r>
+        <w:br/>
+      </w:r>
+      <w:r>
+        <w:rPr>
+          <w:rFonts w:ascii="Calibri" w:eastAsia="Calibri" w:hAnsi="Calibri" w:cs="Calibri"/>
+        </w:rPr>
+        <w:t xml:space="preserve"> </w:t>
+      </w:r>
+      <w:r>
+        <w:rPr>
+          <w:rFonts w:ascii="Calibri" w:eastAsia="Calibri" w:hAnsi="Calibri" w:cs="Calibri"/>
+        </w:rPr>
+        <w:tab/>
+      </w:r>
+      <w:r>
+        <w:rPr>
+          <w:rFonts w:ascii="Calibri" w:eastAsia="Calibri" w:hAnsi="Calibri" w:cs="Calibri"/>
+        </w:rPr>
+        <w:t xml:space="preserve">Crée un nouvel utilisateur dans la base de </w:t>
+      </w:r>
+      <w:proofErr w:type="gramStart"/>
+      <w:r>
+        <w:rPr>
+          <w:rFonts w:ascii="Calibri" w:eastAsia="Calibri" w:hAnsi="Calibri" w:cs="Calibri"/>
+        </w:rPr>
+        <w:t>donnée</w:t>
+      </w:r>
+      <w:proofErr w:type="gramEnd"/>
+      <w:r>
+        <w:rPr>
+          <w:rFonts w:ascii="Calibri" w:eastAsia="Calibri" w:hAnsi="Calibri" w:cs="Calibri"/>
+        </w:rPr>
+        <w:t>.</w:t>
+      </w:r>
+    </w:p>
+    <w:p>
+      <w:pPr>
+        <w:rPr>
+          <w:rStyle w:val="lev"/>
+          <w:b w:val="0"/>
+          <w:bCs w:val="0"/>
+        </w:rPr>
+      </w:pPr>
+      <w:r>
+        <w:rPr>
+          <w:rFonts w:ascii="Calibri" w:eastAsia="Calibri" w:hAnsi="Calibri" w:cs="Calibri"/>
+          <w:b/>
+          <w:bCs/>
+        </w:rPr>
+        <w:t>GET</w:t>
+      </w:r>
+      <w:r>
+        <w:br/>
+      </w:r>
+      <w:r>
+        <w:rPr>
+          <w:rFonts w:ascii="Calibri" w:eastAsia="Calibri" w:hAnsi="Calibri" w:cs="Calibri"/>
+          <w:i/>
+          <w:iCs/>
+        </w:rPr>
+        <w:t>/</w:t>
+      </w:r>
+      <w:proofErr w:type="spellStart"/>
+      <w:r>
+        <w:rPr>
+          <w:rFonts w:ascii="Calibri" w:eastAsia="Calibri" w:hAnsi="Calibri" w:cs="Calibri"/>
+          <w:i/>
+          <w:iCs/>
+        </w:rPr>
+        <w:t>users</w:t>
+      </w:r>
+      <w:proofErr w:type="spellEnd"/>
+      <w:r>
+        <w:rPr>
+          <w:rFonts w:ascii="Calibri" w:eastAsia="Calibri" w:hAnsi="Calibri" w:cs="Calibri"/>
+          <w:i/>
+          <w:iCs/>
+        </w:rPr>
+        <w:t>/ </w:t>
+      </w:r>
+      <w:proofErr w:type="gramStart"/>
+      <w:r>
+        <w:rPr>
+          <w:rFonts w:ascii="Calibri" w:eastAsia="Calibri" w:hAnsi="Calibri" w:cs="Calibri"/>
+          <w:i/>
+          <w:iCs/>
+        </w:rPr>
+        <w:t>:id</w:t>
+      </w:r>
+      <w:proofErr w:type="gramEnd"/>
+      <w:r>
+        <w:rPr>
+          <w:rFonts w:ascii="Calibri" w:eastAsia="Calibri" w:hAnsi="Calibri" w:cs="Calibri"/>
+          <w:i/>
+          <w:iCs/>
+        </w:rPr>
+        <w:t>(/)</w:t>
+      </w:r>
+      <w:r>
+        <w:rPr>
+          <w:rFonts w:ascii="Calibri" w:eastAsia="Calibri" w:hAnsi="Calibri" w:cs="Calibri"/>
+          <w:i/>
+          <w:iCs/>
+        </w:rPr>
+        <w:t xml:space="preserve"> </w:t>
+      </w:r>
+      <w:r>
+        <w:rPr>
+          <w:rFonts w:ascii="Calibri" w:eastAsia="Calibri" w:hAnsi="Calibri" w:cs="Calibri"/>
+        </w:rPr>
+        <w:t>:</w:t>
+      </w:r>
+      <w:bookmarkStart w:id="0" w:name="_GoBack"/>
+      <w:bookmarkEnd w:id="0"/>
+      <w:r>
+        <w:br/>
+      </w:r>
+      <w:r>
+        <w:rPr>
+          <w:rFonts w:ascii="Calibri" w:eastAsia="Calibri" w:hAnsi="Calibri" w:cs="Calibri"/>
+        </w:rPr>
+        <w:t xml:space="preserve"> </w:t>
+      </w:r>
+      <w:r>
+        <w:rPr>
+          <w:rFonts w:ascii="Calibri" w:eastAsia="Calibri" w:hAnsi="Calibri" w:cs="Calibri"/>
+        </w:rPr>
+        <w:tab/>
+      </w:r>
+      <w:r>
+        <w:rPr>
+          <w:rFonts w:ascii="Calibri" w:eastAsia="Calibri" w:hAnsi="Calibri" w:cs="Calibri"/>
+        </w:rPr>
+        <w:t>Retourne un utilisateur en fonction de son id</w:t>
+      </w:r>
+      <w:r>
+        <w:rPr>
+          <w:rFonts w:ascii="Calibri" w:eastAsia="Calibri" w:hAnsi="Calibri" w:cs="Calibri"/>
+        </w:rPr>
+        <w:t>.</w:t>
+      </w:r>
+    </w:p>
+    <w:p>
+      <w:pPr>
+        <w:rPr>
+          <w:rStyle w:val="lev"/>
+          <w:b w:val="0"/>
+          <w:bCs w:val="0"/>
+        </w:rPr>
+      </w:pPr>
+      <w:r>
+        <w:rPr>
+          <w:rFonts w:ascii="Calibri" w:eastAsia="Calibri" w:hAnsi="Calibri" w:cs="Calibri"/>
+          <w:b/>
+          <w:bCs/>
+        </w:rPr>
+        <w:t>DELETE</w:t>
+      </w:r>
+      <w:r>
+        <w:br/>
+      </w:r>
+      <w:r>
+        <w:rPr>
+          <w:rFonts w:ascii="Calibri" w:eastAsia="Calibri" w:hAnsi="Calibri" w:cs="Calibri"/>
+          <w:i/>
+          <w:iCs/>
+        </w:rPr>
+        <w:t>/</w:t>
+      </w:r>
+      <w:proofErr w:type="spellStart"/>
+      <w:r>
+        <w:rPr>
+          <w:rFonts w:ascii="Calibri" w:eastAsia="Calibri" w:hAnsi="Calibri" w:cs="Calibri"/>
+          <w:i/>
+          <w:iCs/>
+        </w:rPr>
+        <w:t>users</w:t>
+      </w:r>
+      <w:proofErr w:type="spellEnd"/>
+      <w:r>
+        <w:rPr>
+          <w:rFonts w:ascii="Calibri" w:eastAsia="Calibri" w:hAnsi="Calibri" w:cs="Calibri"/>
+          <w:i/>
+          <w:iCs/>
+        </w:rPr>
+        <w:t>/ </w:t>
+      </w:r>
+      <w:proofErr w:type="gramStart"/>
+      <w:r>
+        <w:rPr>
+          <w:rFonts w:ascii="Calibri" w:eastAsia="Calibri" w:hAnsi="Calibri" w:cs="Calibri"/>
+          <w:i/>
+          <w:iCs/>
+        </w:rPr>
+        <w:t>:id</w:t>
+      </w:r>
+      <w:proofErr w:type="gramEnd"/>
+      <w:r>
+        <w:rPr>
+          <w:rFonts w:ascii="Calibri" w:eastAsia="Calibri" w:hAnsi="Calibri" w:cs="Calibri"/>
+          <w:i/>
+          <w:iCs/>
+        </w:rPr>
+        <w:t xml:space="preserve">(/) </w:t>
+      </w:r>
+      <w:r>
+        <w:rPr>
+          <w:rFonts w:ascii="Calibri" w:eastAsia="Calibri" w:hAnsi="Calibri" w:cs="Calibri"/>
+        </w:rPr>
+        <w:t>:</w:t>
+      </w:r>
+      <w:r>
+        <w:br/>
+      </w:r>
+      <w:r>
+        <w:rPr>
+          <w:rFonts w:ascii="Calibri" w:eastAsia="Calibri" w:hAnsi="Calibri" w:cs="Calibri"/>
+        </w:rPr>
+        <w:t xml:space="preserve"> </w:t>
+      </w:r>
+      <w:r>
+        <w:rPr>
+          <w:rFonts w:ascii="Calibri" w:eastAsia="Calibri" w:hAnsi="Calibri" w:cs="Calibri"/>
+        </w:rPr>
+        <w:tab/>
+      </w:r>
+      <w:r>
+        <w:rPr>
+          <w:rFonts w:ascii="Calibri" w:eastAsia="Calibri" w:hAnsi="Calibri" w:cs="Calibri"/>
+        </w:rPr>
+        <w:t>Supprime un utilisateur de la base de donnée en fonction de son id.</w:t>
+      </w:r>
+    </w:p>
+    <w:p>
+      <w:pPr>
+        <w:rPr>
+          <w:rStyle w:val="lev"/>
+          <w:b w:val="0"/>
+          <w:bCs w:val="0"/>
+        </w:rPr>
+      </w:pPr>
+      <w:r>
+        <w:rPr>
+          <w:rFonts w:ascii="Calibri" w:eastAsia="Calibri" w:hAnsi="Calibri" w:cs="Calibri"/>
+          <w:b/>
+          <w:bCs/>
+        </w:rPr>
+        <w:t>PUT</w:t>
+      </w:r>
+      <w:r>
+        <w:br/>
+      </w:r>
+      <w:r>
+        <w:rPr>
+          <w:rFonts w:ascii="Calibri" w:eastAsia="Calibri" w:hAnsi="Calibri" w:cs="Calibri"/>
+          <w:i/>
+          <w:iCs/>
+        </w:rPr>
+        <w:t>/</w:t>
+      </w:r>
+      <w:proofErr w:type="spellStart"/>
+      <w:r>
+        <w:rPr>
+          <w:rFonts w:ascii="Calibri" w:eastAsia="Calibri" w:hAnsi="Calibri" w:cs="Calibri"/>
+          <w:i/>
+          <w:iCs/>
+        </w:rPr>
+        <w:t>users</w:t>
+      </w:r>
+      <w:proofErr w:type="spellEnd"/>
+      <w:r>
+        <w:rPr>
+          <w:rFonts w:ascii="Calibri" w:eastAsia="Calibri" w:hAnsi="Calibri" w:cs="Calibri"/>
+          <w:i/>
+          <w:iCs/>
+        </w:rPr>
+        <w:t>/ </w:t>
+      </w:r>
+      <w:proofErr w:type="gramStart"/>
+      <w:r>
+        <w:rPr>
+          <w:rFonts w:ascii="Calibri" w:eastAsia="Calibri" w:hAnsi="Calibri" w:cs="Calibri"/>
+          <w:i/>
+          <w:iCs/>
+        </w:rPr>
+        <w:t>:id</w:t>
+      </w:r>
+      <w:proofErr w:type="gramEnd"/>
+      <w:r>
+        <w:rPr>
+          <w:rFonts w:ascii="Calibri" w:eastAsia="Calibri" w:hAnsi="Calibri" w:cs="Calibri"/>
+          <w:i/>
+          <w:iCs/>
+        </w:rPr>
+        <w:t xml:space="preserve">(/) </w:t>
+      </w:r>
+      <w:r>
+        <w:rPr>
+          <w:rFonts w:ascii="Calibri" w:eastAsia="Calibri" w:hAnsi="Calibri" w:cs="Calibri"/>
+        </w:rPr>
+        <w:t>:</w:t>
+      </w:r>
+      <w:r>
+        <w:br/>
+      </w:r>
+      <w:r>
+        <w:rPr>
+          <w:rFonts w:ascii="Calibri" w:eastAsia="Calibri" w:hAnsi="Calibri" w:cs="Calibri"/>
+        </w:rPr>
+        <w:t xml:space="preserve"> </w:t>
+      </w:r>
+      <w:r>
+        <w:rPr>
+          <w:rFonts w:ascii="Calibri" w:eastAsia="Calibri" w:hAnsi="Calibri" w:cs="Calibri"/>
+        </w:rPr>
+        <w:tab/>
+      </w:r>
+      <w:r>
+        <w:rPr>
+          <w:rFonts w:ascii="Calibri" w:eastAsia="Calibri" w:hAnsi="Calibri" w:cs="Calibri"/>
+        </w:rPr>
+        <w:t>Mise à jour d’un utilisateur dans la base de donnée</w:t>
+      </w:r>
+      <w:r>
+        <w:rPr>
+          <w:rFonts w:ascii="Calibri" w:eastAsia="Calibri" w:hAnsi="Calibri" w:cs="Calibri"/>
+        </w:rPr>
+        <w:t>.</w:t>
       </w:r>
     </w:p>
     <w:p/>
@@ -1087,6 +1912,119 @@
 <file path=word/numbering.xml><?xml version="1.0" encoding="utf-8"?>
 <w:numbering xmlns:wpc="http://schemas.microsoft.com/office/word/2010/wordprocessingCanvas" xmlns:mc="http://schemas.openxmlformats.org/markup-compatibility/2006" xmlns:o="urn:schemas-microsoft-com:office:office" xmlns:r="http://schemas.openxmlformats.org/officeDocument/2006/relationships" xmlns:m="http://schemas.openxmlformats.org/officeDocument/2006/math" xmlns:v="urn:schemas-microsoft-com:vml" xmlns:wp14="http://schemas.microsoft.com/office/word/2010/wordprocessingDrawing" xmlns:wp="http://schemas.openxmlformats.org/drawingml/2006/wordprocessingDrawing" xmlns:w10="urn:schemas-microsoft-com:office:word" xmlns:w="http://schemas.openxmlformats.org/wordprocessingml/2006/main" xmlns:w14="http://schemas.microsoft.com/office/word/2010/wordml" xmlns:w15="http://schemas.microsoft.com/office/word/2012/wordml" xmlns:wpg="http://schemas.microsoft.com/office/word/2010/wordprocessingGroup" xmlns:wpi="http://schemas.microsoft.com/office/word/2010/wordprocessingInk" xmlns:wne="http://schemas.microsoft.com/office/word/2006/wordml" xmlns:wps="http://schemas.microsoft.com/office/word/2010/wordprocessingShape" mc:Ignorable="w14 w15 wp14">
   <w:abstractNum w:abstractNumId="0" w15:restartNumberingAfterBreak="0">
+    <w:nsid w:val="0EEE6D36"/>
+    <w:multiLevelType w:val="hybridMultilevel"/>
+    <w:tmpl w:val="E6247462"/>
+    <w:lvl w:ilvl="0" w:tplc="040C0001">
+      <w:start w:val="1"/>
+      <w:numFmt w:val="bullet"/>
+      <w:lvlText w:val=""/>
+      <w:lvlJc w:val="left"/>
+      <w:pPr>
+        <w:ind w:left="720" w:hanging="360"/>
+      </w:pPr>
+      <w:rPr>
+        <w:rFonts w:ascii="Symbol" w:hAnsi="Symbol" w:hint="default"/>
+      </w:rPr>
+    </w:lvl>
+    <w:lvl w:ilvl="1" w:tplc="040C0003" w:tentative="1">
+      <w:start w:val="1"/>
+      <w:numFmt w:val="bullet"/>
+      <w:lvlText w:val="o"/>
+      <w:lvlJc w:val="left"/>
+      <w:pPr>
+        <w:ind w:left="1440" w:hanging="360"/>
+      </w:pPr>
+      <w:rPr>
+        <w:rFonts w:ascii="Courier New" w:hAnsi="Courier New" w:cs="Courier New" w:hint="default"/>
+      </w:rPr>
+    </w:lvl>
+    <w:lvl w:ilvl="2" w:tplc="040C0005" w:tentative="1">
+      <w:start w:val="1"/>
+      <w:numFmt w:val="bullet"/>
+      <w:lvlText w:val=""/>
+      <w:lvlJc w:val="left"/>
+      <w:pPr>
+        <w:ind w:left="2160" w:hanging="360"/>
+      </w:pPr>
+      <w:rPr>
+        <w:rFonts w:ascii="Wingdings" w:hAnsi="Wingdings" w:hint="default"/>
+      </w:rPr>
+    </w:lvl>
+    <w:lvl w:ilvl="3" w:tplc="040C0001" w:tentative="1">
+      <w:start w:val="1"/>
+      <w:numFmt w:val="bullet"/>
+      <w:lvlText w:val=""/>
+      <w:lvlJc w:val="left"/>
+      <w:pPr>
+        <w:ind w:left="2880" w:hanging="360"/>
+      </w:pPr>
+      <w:rPr>
+        <w:rFonts w:ascii="Symbol" w:hAnsi="Symbol" w:hint="default"/>
+      </w:rPr>
+    </w:lvl>
+    <w:lvl w:ilvl="4" w:tplc="040C0003" w:tentative="1">
+      <w:start w:val="1"/>
+      <w:numFmt w:val="bullet"/>
+      <w:lvlText w:val="o"/>
+      <w:lvlJc w:val="left"/>
+      <w:pPr>
+        <w:ind w:left="3600" w:hanging="360"/>
+      </w:pPr>
+      <w:rPr>
+        <w:rFonts w:ascii="Courier New" w:hAnsi="Courier New" w:cs="Courier New" w:hint="default"/>
+      </w:rPr>
+    </w:lvl>
+    <w:lvl w:ilvl="5" w:tplc="040C0005" w:tentative="1">
+      <w:start w:val="1"/>
+      <w:numFmt w:val="bullet"/>
+      <w:lvlText w:val=""/>
+      <w:lvlJc w:val="left"/>
+      <w:pPr>
+        <w:ind w:left="4320" w:hanging="360"/>
+      </w:pPr>
+      <w:rPr>
+        <w:rFonts w:ascii="Wingdings" w:hAnsi="Wingdings" w:hint="default"/>
+      </w:rPr>
+    </w:lvl>
+    <w:lvl w:ilvl="6" w:tplc="040C0001" w:tentative="1">
+      <w:start w:val="1"/>
+      <w:numFmt w:val="bullet"/>
+      <w:lvlText w:val=""/>
+      <w:lvlJc w:val="left"/>
+      <w:pPr>
+        <w:ind w:left="5040" w:hanging="360"/>
+      </w:pPr>
+      <w:rPr>
+        <w:rFonts w:ascii="Symbol" w:hAnsi="Symbol" w:hint="default"/>
+      </w:rPr>
+    </w:lvl>
+    <w:lvl w:ilvl="7" w:tplc="040C0003" w:tentative="1">
+      <w:start w:val="1"/>
+      <w:numFmt w:val="bullet"/>
+      <w:lvlText w:val="o"/>
+      <w:lvlJc w:val="left"/>
+      <w:pPr>
+        <w:ind w:left="5760" w:hanging="360"/>
+      </w:pPr>
+      <w:rPr>
+        <w:rFonts w:ascii="Courier New" w:hAnsi="Courier New" w:cs="Courier New" w:hint="default"/>
+      </w:rPr>
+    </w:lvl>
+    <w:lvl w:ilvl="8" w:tplc="040C0005" w:tentative="1">
+      <w:start w:val="1"/>
+      <w:numFmt w:val="bullet"/>
+      <w:lvlText w:val=""/>
+      <w:lvlJc w:val="left"/>
+      <w:pPr>
+        <w:ind w:left="6480" w:hanging="360"/>
+      </w:pPr>
+      <w:rPr>
+        <w:rFonts w:ascii="Wingdings" w:hAnsi="Wingdings" w:hint="default"/>
+      </w:rPr>
+    </w:lvl>
+  </w:abstractNum>
+  <w:abstractNum w:abstractNumId="1" w15:restartNumberingAfterBreak="0">
     <w:nsid w:val="205C2791"/>
     <w:multiLevelType w:val="hybridMultilevel"/>
     <w:tmpl w:val="FB907762"/>
@@ -1199,7 +2137,7 @@
       </w:rPr>
     </w:lvl>
   </w:abstractNum>
-  <w:abstractNum w:abstractNumId="1" w15:restartNumberingAfterBreak="0">
+  <w:abstractNum w:abstractNumId="2" w15:restartNumberingAfterBreak="0">
     <w:nsid w:val="401472DF"/>
     <w:multiLevelType w:val="hybridMultilevel"/>
     <w:tmpl w:val="593A7688"/>
@@ -1311,7 +2249,7 @@
       </w:rPr>
     </w:lvl>
   </w:abstractNum>
-  <w:abstractNum w:abstractNumId="2" w15:restartNumberingAfterBreak="0">
+  <w:abstractNum w:abstractNumId="3" w15:restartNumberingAfterBreak="0">
     <w:nsid w:val="7B635E5A"/>
     <w:multiLevelType w:val="hybridMultilevel"/>
     <w:tmpl w:val="EC72853E"/>
@@ -1425,12 +2363,15 @@
     </w:lvl>
   </w:abstractNum>
   <w:num w:numId="1">
+    <w:abstractNumId w:val="2"/>
+  </w:num>
+  <w:num w:numId="2">
+    <w:abstractNumId w:val="3"/>
+  </w:num>
+  <w:num w:numId="3">
     <w:abstractNumId w:val="1"/>
   </w:num>
-  <w:num w:numId="2">
-    <w:abstractNumId w:val="2"/>
-  </w:num>
-  <w:num w:numId="3">
+  <w:num w:numId="4">
     <w:abstractNumId w:val="0"/>
   </w:num>
 </w:numbering>

</xml_diff>

<commit_message>
Finished REST description in the doc. Waiting the review of Monday...
</commit_message>
<xml_diff>
--- a/document.docx
+++ b/document.docx
@@ -598,7 +598,13 @@
         <w:rPr>
           <w:rFonts w:ascii="Calibri" w:eastAsia="Calibri" w:hAnsi="Calibri" w:cs="Calibri"/>
         </w:rPr>
-        <w:t xml:space="preserve">Retournera la liste </w:t>
+        <w:t>Retourne</w:t>
+      </w:r>
+      <w:r>
+        <w:rPr>
+          <w:rFonts w:ascii="Calibri" w:eastAsia="Calibri" w:hAnsi="Calibri" w:cs="Calibri"/>
+        </w:rPr>
+        <w:t xml:space="preserve"> la liste </w:t>
       </w:r>
       <w:r>
         <w:rPr>
@@ -616,8 +622,16 @@
         <w:rPr>
           <w:rFonts w:ascii="Calibri" w:eastAsia="Calibri" w:hAnsi="Calibri" w:cs="Calibri"/>
         </w:rPr>
-        <w:t>dans la base de donnée</w:t>
-      </w:r>
+        <w:t xml:space="preserve">dans la base de </w:t>
+      </w:r>
+      <w:proofErr w:type="gramStart"/>
+      <w:r>
+        <w:rPr>
+          <w:rFonts w:ascii="Calibri" w:eastAsia="Calibri" w:hAnsi="Calibri" w:cs="Calibri"/>
+        </w:rPr>
+        <w:t>donnée</w:t>
+      </w:r>
+      <w:proofErr w:type="gramEnd"/>
       <w:r>
         <w:rPr>
           <w:rFonts w:ascii="Calibri" w:eastAsia="Calibri" w:hAnsi="Calibri" w:cs="Calibri"/>
@@ -626,6 +640,11 @@
       </w:r>
     </w:p>
     <w:p>
+      <w:pPr>
+        <w:rPr>
+          <w:rFonts w:ascii="Calibri" w:eastAsia="Calibri" w:hAnsi="Calibri" w:cs="Calibri"/>
+        </w:rPr>
+      </w:pPr>
       <w:r>
         <w:rPr>
           <w:rFonts w:ascii="Calibri" w:eastAsia="Calibri" w:hAnsi="Calibri" w:cs="Calibri"/>
@@ -651,6 +670,44 @@
         </w:rPr>
         <w:t xml:space="preserve"> :</w:t>
       </w:r>
+    </w:p>
+    <w:p>
+      <w:pPr>
+        <w:rPr>
+          <w:rFonts w:ascii="Calibri" w:eastAsia="Calibri" w:hAnsi="Calibri" w:cs="Calibri"/>
+        </w:rPr>
+      </w:pPr>
+      <w:r>
+        <w:rPr>
+          <w:rFonts w:ascii="Calibri" w:eastAsia="Calibri" w:hAnsi="Calibri" w:cs="Calibri"/>
+        </w:rPr>
+        <w:t xml:space="preserve">Paramètre : </w:t>
+      </w:r>
+    </w:p>
+    <w:p>
+      <w:pPr>
+        <w:pStyle w:val="Paragraphedeliste"/>
+        <w:numPr>
+          <w:ilvl w:val="0"/>
+          <w:numId w:val="5"/>
+        </w:numPr>
+      </w:pPr>
+      <w:r>
+        <w:t>(</w:t>
+      </w:r>
+      <w:proofErr w:type="spellStart"/>
+      <w:r>
+        <w:t>int</w:t>
+      </w:r>
+      <w:proofErr w:type="spellEnd"/>
+      <w:r>
+        <w:t>) id : id correspondant à un tamtam.</w:t>
+      </w:r>
+    </w:p>
+    <w:p>
+      <w:pPr>
+        <w:ind w:left="360"/>
+      </w:pPr>
       <w:r>
         <w:br/>
       </w:r>
@@ -682,22 +739,15 @@
         <w:rPr>
           <w:rFonts w:ascii="Calibri" w:eastAsia="Calibri" w:hAnsi="Calibri" w:cs="Calibri"/>
         </w:rPr>
-        <w:t>e détail d'un tamtam</w:t>
-      </w:r>
-      <w:r>
-        <w:rPr>
-          <w:rFonts w:ascii="Calibri" w:eastAsia="Calibri" w:hAnsi="Calibri" w:cs="Calibri"/>
-        </w:rPr>
-        <w:t xml:space="preserve"> en fonction de son id</w:t>
-      </w:r>
-      <w:r>
-        <w:rPr>
-          <w:rFonts w:ascii="Calibri" w:eastAsia="Calibri" w:hAnsi="Calibri" w:cs="Calibri"/>
-        </w:rPr>
-        <w:t>.</w:t>
-      </w:r>
-    </w:p>
-    <w:p>
+        <w:t>e détail d'un tamtam.</w:t>
+      </w:r>
+    </w:p>
+    <w:p>
+      <w:pPr>
+        <w:rPr>
+          <w:rFonts w:ascii="Calibri" w:eastAsia="Calibri" w:hAnsi="Calibri" w:cs="Calibri"/>
+        </w:rPr>
+      </w:pPr>
       <w:r>
         <w:rPr>
           <w:rFonts w:ascii="Calibri" w:eastAsia="Calibri" w:hAnsi="Calibri" w:cs="Calibri"/>
@@ -764,12 +814,18 @@
       </w:r>
     </w:p>
     <w:p>
+      <w:pPr>
+        <w:rPr>
+          <w:rFonts w:ascii="Calibri" w:eastAsia="Calibri" w:hAnsi="Calibri" w:cs="Calibri"/>
+        </w:rPr>
+      </w:pPr>
       <w:r>
         <w:rPr>
           <w:rFonts w:ascii="Calibri" w:eastAsia="Calibri" w:hAnsi="Calibri" w:cs="Calibri"/>
           <w:b/>
           <w:bCs/>
         </w:rPr>
+        <w:lastRenderedPageBreak/>
         <w:t>GET</w:t>
       </w:r>
       <w:r>
@@ -869,6 +925,130 @@
         </w:rPr>
         <w:t xml:space="preserve">: </w:t>
       </w:r>
+    </w:p>
+    <w:p>
+      <w:pPr>
+        <w:rPr>
+          <w:rFonts w:ascii="Calibri" w:eastAsia="Calibri" w:hAnsi="Calibri" w:cs="Calibri"/>
+        </w:rPr>
+      </w:pPr>
+      <w:r>
+        <w:rPr>
+          <w:rFonts w:ascii="Calibri" w:eastAsia="Calibri" w:hAnsi="Calibri" w:cs="Calibri"/>
+        </w:rPr>
+        <w:t>Paramètre :</w:t>
+      </w:r>
+    </w:p>
+    <w:p>
+      <w:pPr>
+        <w:pStyle w:val="Paragraphedeliste"/>
+        <w:numPr>
+          <w:ilvl w:val="0"/>
+          <w:numId w:val="5"/>
+        </w:numPr>
+      </w:pPr>
+      <w:r>
+        <w:t>(</w:t>
+      </w:r>
+      <w:proofErr w:type="spellStart"/>
+      <w:r>
+        <w:t>int</w:t>
+      </w:r>
+      <w:proofErr w:type="spellEnd"/>
+      <w:r>
+        <w:t>) brand : (</w:t>
+      </w:r>
+      <w:proofErr w:type="spellStart"/>
+      <w:r>
+        <w:t>optional</w:t>
+      </w:r>
+      <w:proofErr w:type="spellEnd"/>
+      <w:r>
+        <w:t>)</w:t>
+      </w:r>
+      <w:r>
+        <w:t xml:space="preserve"> id d’une marque</w:t>
+      </w:r>
+    </w:p>
+    <w:p>
+      <w:pPr>
+        <w:pStyle w:val="Paragraphedeliste"/>
+        <w:numPr>
+          <w:ilvl w:val="0"/>
+          <w:numId w:val="5"/>
+        </w:numPr>
+        <w:rPr>
+          <w:lang w:val="en-GB"/>
+        </w:rPr>
+      </w:pPr>
+      <w:r>
+        <w:rPr>
+          <w:lang w:val="en-GB"/>
+        </w:rPr>
+        <w:t>(</w:t>
+      </w:r>
+      <w:proofErr w:type="spellStart"/>
+      <w:r>
+        <w:rPr>
+          <w:lang w:val="en-GB"/>
+        </w:rPr>
+        <w:t>int</w:t>
+      </w:r>
+      <w:proofErr w:type="spellEnd"/>
+      <w:r>
+        <w:rPr>
+          <w:lang w:val="en-GB"/>
+        </w:rPr>
+        <w:t xml:space="preserve">) wood : </w:t>
+      </w:r>
+      <w:r>
+        <w:rPr>
+          <w:lang w:val="en-GB"/>
+        </w:rPr>
+        <w:t>(optional)</w:t>
+      </w:r>
+      <w:r>
+        <w:rPr>
+          <w:lang w:val="en-GB"/>
+        </w:rPr>
+        <w:t xml:space="preserve"> id d’un bois</w:t>
+      </w:r>
+    </w:p>
+    <w:p>
+      <w:pPr>
+        <w:pStyle w:val="Paragraphedeliste"/>
+        <w:numPr>
+          <w:ilvl w:val="0"/>
+          <w:numId w:val="5"/>
+        </w:numPr>
+      </w:pPr>
+      <w:r>
+        <w:t>(</w:t>
+      </w:r>
+      <w:proofErr w:type="spellStart"/>
+      <w:r>
+        <w:t>int</w:t>
+      </w:r>
+      <w:proofErr w:type="spellEnd"/>
+      <w:r>
+        <w:t xml:space="preserve">) skin : </w:t>
+      </w:r>
+      <w:r>
+        <w:t>(</w:t>
+      </w:r>
+      <w:proofErr w:type="spellStart"/>
+      <w:r>
+        <w:t>optional</w:t>
+      </w:r>
+      <w:proofErr w:type="spellEnd"/>
+      <w:r>
+        <w:t>)</w:t>
+      </w:r>
+      <w:r>
+        <w:t xml:space="preserve"> id d’une peau</w:t>
+      </w:r>
+    </w:p>
+    <w:p>
       <w:r>
         <w:br/>
       </w:r>
@@ -888,15 +1068,7 @@
         <w:t xml:space="preserve"> selon les particularités souhaitées.</w:t>
       </w:r>
       <w:r>
-        <w:t xml:space="preserve"> Les attributs sont </w:t>
-      </w:r>
-      <w:proofErr w:type="gramStart"/>
-      <w:r>
-        <w:t>les noms recherché</w:t>
-      </w:r>
-      <w:proofErr w:type="gramEnd"/>
-      <w:r>
-        <w:t>.</w:t>
+        <w:t xml:space="preserve"> </w:t>
       </w:r>
     </w:p>
     <w:p>
@@ -928,7 +1100,6 @@
           <w:b/>
           <w:bCs/>
         </w:rPr>
-        <w:lastRenderedPageBreak/>
         <w:t>GET</w:t>
       </w:r>
       <w:r>
@@ -980,11 +1151,6 @@
           <w:rFonts w:ascii="Calibri" w:eastAsia="Calibri" w:hAnsi="Calibri" w:cs="Calibri"/>
         </w:rPr>
         <w:tab/>
-      </w:r>
-      <w:r>
-        <w:rPr>
-          <w:rFonts w:ascii="Calibri" w:eastAsia="Calibri" w:hAnsi="Calibri" w:cs="Calibri"/>
-        </w:rPr>
         <w:t xml:space="preserve">Retourne la liste de toutes les commandes de la base de </w:t>
       </w:r>
       <w:proofErr w:type="gramStart"/>
@@ -1003,6 +1169,11 @@
       </w:r>
     </w:p>
     <w:p>
+      <w:pPr>
+        <w:rPr>
+          <w:rFonts w:ascii="Calibri" w:eastAsia="Calibri" w:hAnsi="Calibri" w:cs="Calibri"/>
+        </w:rPr>
+      </w:pPr>
       <w:r>
         <w:rPr>
           <w:rFonts w:ascii="Calibri" w:eastAsia="Calibri" w:hAnsi="Calibri" w:cs="Calibri"/>
@@ -1046,6 +1217,42 @@
         </w:rPr>
         <w:t>:</w:t>
       </w:r>
+    </w:p>
+    <w:p>
+      <w:pPr>
+        <w:rPr>
+          <w:rFonts w:ascii="Calibri" w:eastAsia="Calibri" w:hAnsi="Calibri" w:cs="Calibri"/>
+        </w:rPr>
+      </w:pPr>
+      <w:r>
+        <w:rPr>
+          <w:rFonts w:ascii="Calibri" w:eastAsia="Calibri" w:hAnsi="Calibri" w:cs="Calibri"/>
+        </w:rPr>
+        <w:t>Paramètre :</w:t>
+      </w:r>
+    </w:p>
+    <w:p>
+      <w:pPr>
+        <w:pStyle w:val="Paragraphedeliste"/>
+        <w:numPr>
+          <w:ilvl w:val="0"/>
+          <w:numId w:val="5"/>
+        </w:numPr>
+      </w:pPr>
+      <w:r>
+        <w:t>(</w:t>
+      </w:r>
+      <w:proofErr w:type="spellStart"/>
+      <w:r>
+        <w:t>int</w:t>
+      </w:r>
+      <w:proofErr w:type="spellEnd"/>
+      <w:r>
+        <w:t xml:space="preserve">) </w:t>
+      </w:r>
+      <w:r>
+        <w:t xml:space="preserve">id : </w:t>
+      </w:r>
       <w:r>
         <w:br/>
       </w:r>
@@ -1055,26 +1262,30 @@
         </w:rPr>
         <w:t xml:space="preserve"> </w:t>
       </w:r>
-      <w:r>
-        <w:rPr>
-          <w:rFonts w:ascii="Calibri" w:eastAsia="Calibri" w:hAnsi="Calibri" w:cs="Calibri"/>
-        </w:rPr>
-        <w:tab/>
-      </w:r>
-      <w:r>
-        <w:rPr>
-          <w:rFonts w:ascii="Calibri" w:eastAsia="Calibri" w:hAnsi="Calibri" w:cs="Calibri"/>
-        </w:rPr>
-        <w:t>Retourne la commande</w:t>
-      </w:r>
-      <w:r>
-        <w:rPr>
-          <w:rFonts w:ascii="Calibri" w:eastAsia="Calibri" w:hAnsi="Calibri" w:cs="Calibri"/>
-        </w:rPr>
-        <w:t xml:space="preserve"> en fonction de son id</w:t>
-      </w:r>
-    </w:p>
-    <w:p>
+    </w:p>
+    <w:p>
+      <w:pPr>
+        <w:pStyle w:val="Paragraphedeliste"/>
+      </w:pPr>
+      <w:r>
+        <w:rPr>
+          <w:rFonts w:ascii="Calibri" w:eastAsia="Calibri" w:hAnsi="Calibri" w:cs="Calibri"/>
+        </w:rPr>
+        <w:t xml:space="preserve">Retourne </w:t>
+      </w:r>
+      <w:r>
+        <w:rPr>
+          <w:rFonts w:ascii="Calibri" w:eastAsia="Calibri" w:hAnsi="Calibri" w:cs="Calibri"/>
+        </w:rPr>
+        <w:t>une commande.</w:t>
+      </w:r>
+    </w:p>
+    <w:p>
+      <w:pPr>
+        <w:rPr>
+          <w:rFonts w:ascii="Calibri" w:eastAsia="Calibri" w:hAnsi="Calibri" w:cs="Calibri"/>
+        </w:rPr>
+      </w:pPr>
       <w:r>
         <w:rPr>
           <w:rFonts w:ascii="Calibri" w:eastAsia="Calibri" w:hAnsi="Calibri" w:cs="Calibri"/>
@@ -1225,6 +1436,136 @@
         </w:rPr>
         <w:t>:</w:t>
       </w:r>
+    </w:p>
+    <w:p>
+      <w:pPr>
+        <w:rPr>
+          <w:rFonts w:ascii="Calibri" w:eastAsia="Calibri" w:hAnsi="Calibri" w:cs="Calibri"/>
+        </w:rPr>
+      </w:pPr>
+      <w:r>
+        <w:rPr>
+          <w:rFonts w:ascii="Calibri" w:eastAsia="Calibri" w:hAnsi="Calibri" w:cs="Calibri"/>
+        </w:rPr>
+        <w:t>Paramètre :</w:t>
+      </w:r>
+    </w:p>
+    <w:p>
+      <w:pPr>
+        <w:pStyle w:val="Paragraphedeliste"/>
+        <w:numPr>
+          <w:ilvl w:val="0"/>
+          <w:numId w:val="5"/>
+        </w:numPr>
+      </w:pPr>
+      <w:r>
+        <w:t>(</w:t>
+      </w:r>
+      <w:proofErr w:type="spellStart"/>
+      <w:r>
+        <w:t>int</w:t>
+      </w:r>
+      <w:proofErr w:type="spellEnd"/>
+      <w:r>
+        <w:t xml:space="preserve">) </w:t>
+      </w:r>
+      <w:r>
+        <w:t>tamtam :</w:t>
+      </w:r>
+    </w:p>
+    <w:p>
+      <w:pPr>
+        <w:pStyle w:val="Paragraphedeliste"/>
+        <w:numPr>
+          <w:ilvl w:val="0"/>
+          <w:numId w:val="5"/>
+        </w:numPr>
+      </w:pPr>
+      <w:r>
+        <w:t>(</w:t>
+      </w:r>
+      <w:proofErr w:type="spellStart"/>
+      <w:r>
+        <w:t>int</w:t>
+      </w:r>
+      <w:proofErr w:type="spellEnd"/>
+      <w:r>
+        <w:t xml:space="preserve">) </w:t>
+      </w:r>
+      <w:proofErr w:type="spellStart"/>
+      <w:r>
+        <w:t>shipment</w:t>
+      </w:r>
+      <w:proofErr w:type="spellEnd"/>
+      <w:r>
+        <w:t> :</w:t>
+      </w:r>
+    </w:p>
+    <w:p>
+      <w:pPr>
+        <w:pStyle w:val="Paragraphedeliste"/>
+        <w:numPr>
+          <w:ilvl w:val="0"/>
+          <w:numId w:val="5"/>
+        </w:numPr>
+      </w:pPr>
+      <w:r>
+        <w:t>(</w:t>
+      </w:r>
+      <w:proofErr w:type="spellStart"/>
+      <w:r>
+        <w:t>int</w:t>
+      </w:r>
+      <w:proofErr w:type="spellEnd"/>
+      <w:r>
+        <w:t xml:space="preserve">) </w:t>
+      </w:r>
+      <w:proofErr w:type="spellStart"/>
+      <w:r>
+        <w:t>decoration</w:t>
+      </w:r>
+      <w:proofErr w:type="spellEnd"/>
+      <w:r>
+        <w:t> : (</w:t>
+      </w:r>
+      <w:proofErr w:type="spellStart"/>
+      <w:r>
+        <w:t>optional</w:t>
+      </w:r>
+      <w:proofErr w:type="spellEnd"/>
+      <w:r>
+        <w:t>)</w:t>
+      </w:r>
+    </w:p>
+    <w:p>
+      <w:pPr>
+        <w:pStyle w:val="Paragraphedeliste"/>
+        <w:numPr>
+          <w:ilvl w:val="0"/>
+          <w:numId w:val="5"/>
+        </w:numPr>
+      </w:pPr>
+      <w:r>
+        <w:t>(</w:t>
+      </w:r>
+      <w:proofErr w:type="spellStart"/>
+      <w:r>
+        <w:t>int</w:t>
+      </w:r>
+      <w:proofErr w:type="spellEnd"/>
+      <w:r>
+        <w:t xml:space="preserve">) </w:t>
+      </w:r>
+      <w:proofErr w:type="gramStart"/>
+      <w:r>
+        <w:t>user</w:t>
+      </w:r>
+      <w:proofErr w:type="gramEnd"/>
+      <w:r>
+        <w:t xml:space="preserve"> : </w:t>
+      </w:r>
+    </w:p>
+    <w:p>
       <w:r>
         <w:br/>
       </w:r>
@@ -1256,37 +1597,7 @@
         <w:rPr>
           <w:rFonts w:ascii="Calibri" w:eastAsia="Calibri" w:hAnsi="Calibri" w:cs="Calibri"/>
         </w:rPr>
-        <w:t xml:space="preserve"> contenant un tamtam</w:t>
-      </w:r>
-      <w:r>
-        <w:rPr>
-          <w:rFonts w:ascii="Calibri" w:eastAsia="Calibri" w:hAnsi="Calibri" w:cs="Calibri"/>
-        </w:rPr>
-        <w:t xml:space="preserve"> et un type de livraison</w:t>
-      </w:r>
-      <w:r>
-        <w:rPr>
-          <w:rFonts w:ascii="Calibri" w:eastAsia="Calibri" w:hAnsi="Calibri" w:cs="Calibri"/>
-        </w:rPr>
-        <w:t>, un utilisateur</w:t>
-      </w:r>
-      <w:r>
-        <w:rPr>
-          <w:rFonts w:ascii="Calibri" w:eastAsia="Calibri" w:hAnsi="Calibri" w:cs="Calibri"/>
-        </w:rPr>
-        <w:t>, la décoration étant optionnelle.</w:t>
-      </w:r>
-      <w:r>
-        <w:rPr>
-          <w:rFonts w:ascii="Calibri" w:eastAsia="Calibri" w:hAnsi="Calibri" w:cs="Calibri"/>
-        </w:rPr>
-        <w:t xml:space="preserve"> </w:t>
-      </w:r>
-      <w:r>
-        <w:rPr>
-          <w:rFonts w:ascii="Calibri" w:eastAsia="Calibri" w:hAnsi="Calibri" w:cs="Calibri"/>
-        </w:rPr>
-        <w:t>Chaque attribut est un id.</w:t>
+        <w:t>.</w:t>
       </w:r>
     </w:p>
     <w:p>
@@ -1376,31 +1687,7 @@
           <w:rFonts w:ascii="Calibri" w:eastAsia="Calibri" w:hAnsi="Calibri" w:cs="Calibri"/>
         </w:rPr>
         <w:tab/>
-        <w:t>Retourne la liste de</w:t>
-      </w:r>
-      <w:r>
-        <w:rPr>
-          <w:rFonts w:ascii="Calibri" w:eastAsia="Calibri" w:hAnsi="Calibri" w:cs="Calibri"/>
-        </w:rPr>
-        <w:t xml:space="preserve"> tou</w:t>
-      </w:r>
-      <w:r>
-        <w:rPr>
-          <w:rFonts w:ascii="Calibri" w:eastAsia="Calibri" w:hAnsi="Calibri" w:cs="Calibri"/>
-        </w:rPr>
-        <w:t xml:space="preserve">s les </w:t>
-      </w:r>
-      <w:r>
-        <w:rPr>
-          <w:rFonts w:ascii="Calibri" w:eastAsia="Calibri" w:hAnsi="Calibri" w:cs="Calibri"/>
-        </w:rPr>
-        <w:t>utilisateurs</w:t>
-      </w:r>
-      <w:r>
-        <w:rPr>
-          <w:rFonts w:ascii="Calibri" w:eastAsia="Calibri" w:hAnsi="Calibri" w:cs="Calibri"/>
-        </w:rPr>
-        <w:t xml:space="preserve"> de la base de </w:t>
+        <w:t xml:space="preserve">Retourne la liste de tous les utilisateurs de la base de </w:t>
       </w:r>
       <w:proofErr w:type="gramStart"/>
       <w:r>
@@ -1423,6 +1710,7 @@
           <w:rFonts w:ascii="Calibri" w:eastAsia="Calibri" w:hAnsi="Calibri" w:cs="Calibri"/>
           <w:i/>
           <w:iCs/>
+          <w:lang w:val="en-GB"/>
         </w:rPr>
       </w:pPr>
       <w:r>
@@ -1430,10 +1718,14 @@
           <w:rFonts w:ascii="Calibri" w:eastAsia="Calibri" w:hAnsi="Calibri" w:cs="Calibri"/>
           <w:b/>
           <w:bCs/>
+          <w:lang w:val="en-GB"/>
         </w:rPr>
         <w:t>POST</w:t>
       </w:r>
       <w:r>
+        <w:rPr>
+          <w:lang w:val="en-GB"/>
+        </w:rPr>
         <w:br/>
       </w:r>
       <w:r>
@@ -1441,39 +1733,169 @@
           <w:rFonts w:ascii="Calibri" w:eastAsia="Calibri" w:hAnsi="Calibri" w:cs="Calibri"/>
           <w:i/>
           <w:iCs/>
+          <w:lang w:val="en-GB"/>
+        </w:rPr>
+        <w:t>/orders</w:t>
+      </w:r>
+      <w:r>
+        <w:rPr>
+          <w:rFonts w:ascii="Calibri" w:eastAsia="Calibri" w:hAnsi="Calibri" w:cs="Calibri"/>
+          <w:i/>
+          <w:iCs/>
+          <w:lang w:val="en-GB"/>
+        </w:rPr>
+        <w:t>/fullname/:</w:t>
+      </w:r>
+      <w:r>
+        <w:rPr>
+          <w:rFonts w:ascii="Calibri" w:eastAsia="Calibri" w:hAnsi="Calibri" w:cs="Calibri"/>
+          <w:i/>
+          <w:iCs/>
+          <w:lang w:val="en-GB"/>
+        </w:rPr>
+        <w:t>fullname</w:t>
+      </w:r>
+      <w:r>
+        <w:rPr>
+          <w:rFonts w:ascii="Calibri" w:eastAsia="Calibri" w:hAnsi="Calibri" w:cs="Calibri"/>
+          <w:i/>
+          <w:iCs/>
+          <w:lang w:val="en-GB"/>
+        </w:rPr>
+        <w:t>/phone</w:t>
+      </w:r>
+      <w:r>
+        <w:rPr>
+          <w:rFonts w:ascii="Calibri" w:eastAsia="Calibri" w:hAnsi="Calibri" w:cs="Calibri"/>
+          <w:i/>
+          <w:iCs/>
+          <w:lang w:val="en-GB"/>
+        </w:rPr>
+        <w:t>/:</w:t>
+      </w:r>
+      <w:r>
+        <w:rPr>
+          <w:rFonts w:ascii="Calibri" w:eastAsia="Calibri" w:hAnsi="Calibri" w:cs="Calibri"/>
+          <w:i/>
+          <w:iCs/>
+          <w:lang w:val="en-GB"/>
+        </w:rPr>
+        <w:t>phone</w:t>
+      </w:r>
+      <w:r>
+        <w:rPr>
+          <w:rFonts w:ascii="Calibri" w:eastAsia="Calibri" w:hAnsi="Calibri" w:cs="Calibri"/>
+          <w:i/>
+          <w:iCs/>
+          <w:lang w:val="en-GB"/>
         </w:rPr>
         <w:t>/</w:t>
       </w:r>
-      <w:proofErr w:type="spellStart"/>
-      <w:r>
-        <w:rPr>
-          <w:rFonts w:ascii="Calibri" w:eastAsia="Calibri" w:hAnsi="Calibri" w:cs="Calibri"/>
-          <w:i/>
-          <w:iCs/>
-        </w:rPr>
-        <w:t>orders</w:t>
-      </w:r>
-      <w:proofErr w:type="spellEnd"/>
-      <w:r>
-        <w:rPr>
-          <w:rFonts w:ascii="Calibri" w:eastAsia="Calibri" w:hAnsi="Calibri" w:cs="Calibri"/>
-          <w:i/>
-          <w:iCs/>
-        </w:rPr>
+      <w:r>
+        <w:rPr>
+          <w:lang w:val="en-GB"/>
+        </w:rPr>
+        <w:t>adress1/:</w:t>
+      </w:r>
+      <w:r>
+        <w:rPr>
+          <w:lang w:val="en-GB"/>
+        </w:rPr>
+        <w:t>adress1</w:t>
+      </w:r>
+      <w:r>
+        <w:rPr>
+          <w:lang w:val="en-GB"/>
+        </w:rPr>
+        <w:t>/</w:t>
+      </w:r>
+      <w:r>
+        <w:rPr>
+          <w:lang w:val="en-GB"/>
+        </w:rPr>
+        <w:t>adress2</w:t>
+      </w:r>
+      <w:r>
+        <w:rPr>
+          <w:lang w:val="en-GB"/>
+        </w:rPr>
+        <w:t>/:</w:t>
+      </w:r>
+      <w:r>
+        <w:rPr>
+          <w:lang w:val="en-GB"/>
+        </w:rPr>
+        <w:t>adress2</w:t>
+      </w:r>
+      <w:r>
+        <w:rPr>
+          <w:lang w:val="en-GB"/>
+        </w:rPr>
+        <w:t>/</w:t>
+      </w:r>
+      <w:r>
+        <w:rPr>
+          <w:lang w:val="en-GB"/>
+        </w:rPr>
+        <w:t>zip-code</w:t>
+      </w:r>
+      <w:r>
+        <w:rPr>
+          <w:lang w:val="en-GB"/>
+        </w:rPr>
+        <w:t>/:</w:t>
+      </w:r>
+      <w:r>
+        <w:rPr>
+          <w:lang w:val="en-GB"/>
+        </w:rPr>
+        <w:t>zip-code</w:t>
+      </w:r>
+      <w:r>
+        <w:rPr>
+          <w:lang w:val="en-GB"/>
+        </w:rPr>
+        <w:t>/</w:t>
+      </w:r>
+      <w:r>
+        <w:rPr>
+          <w:lang w:val="en-GB"/>
+        </w:rPr>
+        <w:t>state</w:t>
+      </w:r>
+      <w:r>
+        <w:rPr>
+          <w:lang w:val="en-GB"/>
+        </w:rPr>
+        <w:t>/:</w:t>
+      </w:r>
+      <w:r>
+        <w:rPr>
+          <w:lang w:val="en-GB"/>
+        </w:rPr>
+        <w:t>state</w:t>
+      </w:r>
+      <w:r>
+        <w:rPr>
+          <w:rFonts w:ascii="Calibri" w:eastAsia="Calibri" w:hAnsi="Calibri" w:cs="Calibri"/>
+          <w:i/>
+          <w:iCs/>
+          <w:lang w:val="en-GB"/>
+        </w:rPr>
+        <w:t>(/) :</w:t>
+      </w:r>
+    </w:p>
+    <w:p>
+      <w:r>
+        <w:t>Paramètre</w:t>
+      </w:r>
+      <w:r>
         <w:t xml:space="preserve"> </w:t>
       </w:r>
-      <w:r>
-        <w:rPr>
-          <w:rFonts w:ascii="Calibri" w:eastAsia="Calibri" w:hAnsi="Calibri" w:cs="Calibri"/>
-          <w:i/>
-          <w:iCs/>
-        </w:rPr>
-        <w:t>(/) :</w:t>
-      </w:r>
-    </w:p>
-    <w:p>
-      <w:r>
-        <w:t xml:space="preserve">Paramètre de la requête : </w:t>
+      <w:bookmarkStart w:id="0" w:name="_GoBack"/>
+      <w:bookmarkEnd w:id="0"/>
+      <w:r>
+        <w:t xml:space="preserve">: </w:t>
       </w:r>
     </w:p>
     <w:p>
@@ -1481,9 +1903,12 @@
         <w:pStyle w:val="Paragraphedeliste"/>
         <w:numPr>
           <w:ilvl w:val="0"/>
-          <w:numId w:val="4"/>
+          <w:numId w:val="6"/>
         </w:numPr>
       </w:pPr>
+      <w:r>
+        <w:t xml:space="preserve">(string) </w:t>
+      </w:r>
       <w:proofErr w:type="spellStart"/>
       <w:r>
         <w:t>fullname</w:t>
@@ -1498,9 +1923,20 @@
         <w:pStyle w:val="Paragraphedeliste"/>
         <w:numPr>
           <w:ilvl w:val="0"/>
-          <w:numId w:val="4"/>
+          <w:numId w:val="6"/>
         </w:numPr>
       </w:pPr>
+      <w:r>
+        <w:t>(</w:t>
+      </w:r>
+      <w:proofErr w:type="spellStart"/>
+      <w:r>
+        <w:t>int</w:t>
+      </w:r>
+      <w:proofErr w:type="spellEnd"/>
+      <w:r>
+        <w:t xml:space="preserve">) </w:t>
+      </w:r>
       <w:r>
         <w:t>phone : numéro de téléphone</w:t>
       </w:r>
@@ -1510,9 +1946,12 @@
         <w:pStyle w:val="Paragraphedeliste"/>
         <w:numPr>
           <w:ilvl w:val="0"/>
-          <w:numId w:val="4"/>
+          <w:numId w:val="6"/>
         </w:numPr>
       </w:pPr>
+      <w:r>
+        <w:t xml:space="preserve">(string) </w:t>
+      </w:r>
       <w:r>
         <w:t>adress1 : adresse de l’utilisateur</w:t>
       </w:r>
@@ -1522,9 +1961,13 @@
         <w:pStyle w:val="Paragraphedeliste"/>
         <w:numPr>
           <w:ilvl w:val="0"/>
-          <w:numId w:val="4"/>
+          <w:numId w:val="6"/>
         </w:numPr>
       </w:pPr>
+      <w:r>
+        <w:lastRenderedPageBreak/>
+        <w:t xml:space="preserve">(string) </w:t>
+      </w:r>
       <w:r>
         <w:t>adress2 : adresse secondaire</w:t>
       </w:r>
@@ -1534,9 +1977,20 @@
         <w:pStyle w:val="Paragraphedeliste"/>
         <w:numPr>
           <w:ilvl w:val="0"/>
-          <w:numId w:val="4"/>
+          <w:numId w:val="6"/>
         </w:numPr>
       </w:pPr>
+      <w:r>
+        <w:t>(</w:t>
+      </w:r>
+      <w:proofErr w:type="spellStart"/>
+      <w:r>
+        <w:t>int</w:t>
+      </w:r>
+      <w:proofErr w:type="spellEnd"/>
+      <w:r>
+        <w:t xml:space="preserve">) </w:t>
+      </w:r>
       <w:r>
         <w:t>zip-code : code postal</w:t>
       </w:r>
@@ -1546,17 +2000,27 @@
         <w:pStyle w:val="Paragraphedeliste"/>
         <w:numPr>
           <w:ilvl w:val="0"/>
-          <w:numId w:val="4"/>
+          <w:numId w:val="6"/>
         </w:numPr>
       </w:pPr>
       <w:r>
-        <w:t>state </w:t>
-      </w:r>
-      <w:proofErr w:type="gramStart"/>
-      <w:r>
-        <w:t>: ???</w:t>
-      </w:r>
-      <w:proofErr w:type="gramEnd"/>
+        <w:t>(</w:t>
+      </w:r>
+      <w:r>
+        <w:t>string</w:t>
+      </w:r>
+      <w:r>
+        <w:t xml:space="preserve">) </w:t>
+      </w:r>
+      <w:r>
+        <w:t>country</w:t>
+      </w:r>
+      <w:r>
+        <w:t> : </w:t>
+      </w:r>
+      <w:r>
+        <w:t>pays de l’utilisateur</w:t>
+      </w:r>
     </w:p>
     <w:p>
       <w:pPr>
@@ -1581,30 +2045,132 @@
           <w:rFonts w:ascii="Calibri" w:eastAsia="Calibri" w:hAnsi="Calibri" w:cs="Calibri"/>
         </w:rPr>
         <w:tab/>
-      </w:r>
-      <w:r>
-        <w:rPr>
-          <w:rFonts w:ascii="Calibri" w:eastAsia="Calibri" w:hAnsi="Calibri" w:cs="Calibri"/>
-        </w:rPr>
         <w:t xml:space="preserve">Crée un nouvel utilisateur dans la base de </w:t>
       </w:r>
+      <w:r>
+        <w:rPr>
+          <w:rFonts w:ascii="Calibri" w:eastAsia="Calibri" w:hAnsi="Calibri" w:cs="Calibri"/>
+        </w:rPr>
+        <w:t>données</w:t>
+      </w:r>
+      <w:r>
+        <w:rPr>
+          <w:rFonts w:ascii="Calibri" w:eastAsia="Calibri" w:hAnsi="Calibri" w:cs="Calibri"/>
+        </w:rPr>
+        <w:t>.</w:t>
+      </w:r>
+    </w:p>
+    <w:p>
+      <w:pPr>
+        <w:rPr>
+          <w:rFonts w:ascii="Calibri" w:eastAsia="Calibri" w:hAnsi="Calibri" w:cs="Calibri"/>
+        </w:rPr>
+      </w:pPr>
+      <w:r>
+        <w:rPr>
+          <w:rFonts w:ascii="Calibri" w:eastAsia="Calibri" w:hAnsi="Calibri" w:cs="Calibri"/>
+          <w:b/>
+          <w:bCs/>
+        </w:rPr>
+        <w:t>GET</w:t>
+      </w:r>
+      <w:r>
+        <w:br/>
+      </w:r>
+      <w:r>
+        <w:rPr>
+          <w:rFonts w:ascii="Calibri" w:eastAsia="Calibri" w:hAnsi="Calibri" w:cs="Calibri"/>
+          <w:i/>
+          <w:iCs/>
+        </w:rPr>
+        <w:t>/</w:t>
+      </w:r>
+      <w:proofErr w:type="spellStart"/>
+      <w:r>
+        <w:rPr>
+          <w:rFonts w:ascii="Calibri" w:eastAsia="Calibri" w:hAnsi="Calibri" w:cs="Calibri"/>
+          <w:i/>
+          <w:iCs/>
+        </w:rPr>
+        <w:t>users</w:t>
+      </w:r>
+      <w:proofErr w:type="spellEnd"/>
+      <w:r>
+        <w:rPr>
+          <w:rFonts w:ascii="Calibri" w:eastAsia="Calibri" w:hAnsi="Calibri" w:cs="Calibri"/>
+          <w:i/>
+          <w:iCs/>
+        </w:rPr>
+        <w:t>/ </w:t>
+      </w:r>
       <w:proofErr w:type="gramStart"/>
       <w:r>
         <w:rPr>
           <w:rFonts w:ascii="Calibri" w:eastAsia="Calibri" w:hAnsi="Calibri" w:cs="Calibri"/>
-        </w:rPr>
-        <w:t>donnée</w:t>
+          <w:i/>
+          <w:iCs/>
+        </w:rPr>
+        <w:t>:id</w:t>
       </w:r>
       <w:proofErr w:type="gramEnd"/>
       <w:r>
         <w:rPr>
           <w:rFonts w:ascii="Calibri" w:eastAsia="Calibri" w:hAnsi="Calibri" w:cs="Calibri"/>
-        </w:rPr>
-        <w:t>.</w:t>
-      </w:r>
-    </w:p>
-    <w:p>
-      <w:pPr>
+          <w:i/>
+          <w:iCs/>
+        </w:rPr>
+        <w:t xml:space="preserve">(/) </w:t>
+      </w:r>
+      <w:r>
+        <w:rPr>
+          <w:rFonts w:ascii="Calibri" w:eastAsia="Calibri" w:hAnsi="Calibri" w:cs="Calibri"/>
+        </w:rPr>
+        <w:t>:</w:t>
+      </w:r>
+    </w:p>
+    <w:p>
+      <w:r>
+        <w:t>Paramètre</w:t>
+      </w:r>
+      <w:r>
+        <w:t xml:space="preserve"> </w:t>
+      </w:r>
+      <w:r>
+        <w:t xml:space="preserve">: </w:t>
+      </w:r>
+    </w:p>
+    <w:p>
+      <w:pPr>
+        <w:pStyle w:val="Paragraphedeliste"/>
+        <w:numPr>
+          <w:ilvl w:val="0"/>
+          <w:numId w:val="9"/>
+        </w:numPr>
+      </w:pPr>
+      <w:r>
+        <w:t xml:space="preserve">(string) </w:t>
+      </w:r>
+      <w:proofErr w:type="spellStart"/>
+      <w:r>
+        <w:t>fullname</w:t>
+      </w:r>
+      <w:proofErr w:type="spellEnd"/>
+      <w:r>
+        <w:t> : Nom de l’utilisateur</w:t>
+      </w:r>
+      <w:r>
+        <w:br/>
+      </w:r>
+      <w:r>
+        <w:rPr>
+          <w:rFonts w:ascii="Calibri" w:eastAsia="Calibri" w:hAnsi="Calibri" w:cs="Calibri"/>
+        </w:rPr>
+        <w:t xml:space="preserve"> </w:t>
+      </w:r>
+    </w:p>
+    <w:p>
+      <w:pPr>
+        <w:pStyle w:val="Paragraphedeliste"/>
         <w:rPr>
           <w:rStyle w:val="lev"/>
           <w:b w:val="0"/>
@@ -1614,10 +2180,29 @@
       <w:r>
         <w:rPr>
           <w:rFonts w:ascii="Calibri" w:eastAsia="Calibri" w:hAnsi="Calibri" w:cs="Calibri"/>
+        </w:rPr>
+        <w:t>Retourne un utilisateur</w:t>
+      </w:r>
+      <w:r>
+        <w:rPr>
+          <w:rFonts w:ascii="Calibri" w:eastAsia="Calibri" w:hAnsi="Calibri" w:cs="Calibri"/>
+        </w:rPr>
+        <w:t>.</w:t>
+      </w:r>
+    </w:p>
+    <w:p>
+      <w:pPr>
+        <w:rPr>
+          <w:rFonts w:ascii="Calibri" w:eastAsia="Calibri" w:hAnsi="Calibri" w:cs="Calibri"/>
+        </w:rPr>
+      </w:pPr>
+      <w:r>
+        <w:rPr>
+          <w:rFonts w:ascii="Calibri" w:eastAsia="Calibri" w:hAnsi="Calibri" w:cs="Calibri"/>
           <w:b/>
           <w:bCs/>
         </w:rPr>
-        <w:t>GET</w:t>
+        <w:t>DELETE</w:t>
       </w:r>
       <w:r>
         <w:br/>
@@ -1664,24 +2249,45 @@
           <w:i/>
           <w:iCs/>
         </w:rPr>
-        <w:t>(/)</w:t>
-      </w:r>
-      <w:r>
-        <w:rPr>
-          <w:rFonts w:ascii="Calibri" w:eastAsia="Calibri" w:hAnsi="Calibri" w:cs="Calibri"/>
-          <w:i/>
-          <w:iCs/>
-        </w:rPr>
+        <w:t xml:space="preserve">(/) </w:t>
+      </w:r>
+      <w:r>
+        <w:rPr>
+          <w:rFonts w:ascii="Calibri" w:eastAsia="Calibri" w:hAnsi="Calibri" w:cs="Calibri"/>
+        </w:rPr>
+        <w:t>:</w:t>
+      </w:r>
+    </w:p>
+    <w:p>
+      <w:r>
+        <w:t>Paramètre</w:t>
+      </w:r>
+      <w:r>
         <w:t xml:space="preserve"> </w:t>
       </w:r>
       <w:r>
-        <w:rPr>
-          <w:rFonts w:ascii="Calibri" w:eastAsia="Calibri" w:hAnsi="Calibri" w:cs="Calibri"/>
-        </w:rPr>
-        <w:t>:</w:t>
-      </w:r>
-      <w:bookmarkStart w:id="0" w:name="_GoBack"/>
-      <w:bookmarkEnd w:id="0"/>
+        <w:t xml:space="preserve">: </w:t>
+      </w:r>
+    </w:p>
+    <w:p>
+      <w:pPr>
+        <w:pStyle w:val="Paragraphedeliste"/>
+        <w:numPr>
+          <w:ilvl w:val="0"/>
+          <w:numId w:val="8"/>
+        </w:numPr>
+      </w:pPr>
+      <w:r>
+        <w:t xml:space="preserve">(string) </w:t>
+      </w:r>
+      <w:proofErr w:type="spellStart"/>
+      <w:r>
+        <w:t>fullname</w:t>
+      </w:r>
+      <w:proofErr w:type="spellEnd"/>
+      <w:r>
+        <w:t> : Nom de l’utilisateur</w:t>
+      </w:r>
       <w:r>
         <w:br/>
       </w:r>
@@ -1691,27 +2297,10 @@
         </w:rPr>
         <w:t xml:space="preserve"> </w:t>
       </w:r>
-      <w:r>
-        <w:rPr>
-          <w:rFonts w:ascii="Calibri" w:eastAsia="Calibri" w:hAnsi="Calibri" w:cs="Calibri"/>
-        </w:rPr>
-        <w:tab/>
-      </w:r>
-      <w:r>
-        <w:rPr>
-          <w:rFonts w:ascii="Calibri" w:eastAsia="Calibri" w:hAnsi="Calibri" w:cs="Calibri"/>
-        </w:rPr>
-        <w:t>Retourne un utilisateur en fonction de son id</w:t>
-      </w:r>
-      <w:r>
-        <w:rPr>
-          <w:rFonts w:ascii="Calibri" w:eastAsia="Calibri" w:hAnsi="Calibri" w:cs="Calibri"/>
-        </w:rPr>
-        <w:t>.</w:t>
-      </w:r>
-    </w:p>
-    <w:p>
-      <w:pPr>
+    </w:p>
+    <w:p>
+      <w:pPr>
+        <w:pStyle w:val="Paragraphedeliste"/>
         <w:rPr>
           <w:rStyle w:val="lev"/>
           <w:b w:val="0"/>
@@ -1721,10 +2310,37 @@
       <w:r>
         <w:rPr>
           <w:rFonts w:ascii="Calibri" w:eastAsia="Calibri" w:hAnsi="Calibri" w:cs="Calibri"/>
+        </w:rPr>
+        <w:t xml:space="preserve">Supprime un utilisateur de la base de </w:t>
+      </w:r>
+      <w:proofErr w:type="gramStart"/>
+      <w:r>
+        <w:rPr>
+          <w:rFonts w:ascii="Calibri" w:eastAsia="Calibri" w:hAnsi="Calibri" w:cs="Calibri"/>
+        </w:rPr>
+        <w:t>donnée</w:t>
+      </w:r>
+      <w:proofErr w:type="gramEnd"/>
+      <w:r>
+        <w:rPr>
+          <w:rFonts w:ascii="Calibri" w:eastAsia="Calibri" w:hAnsi="Calibri" w:cs="Calibri"/>
+        </w:rPr>
+        <w:t>.</w:t>
+      </w:r>
+    </w:p>
+    <w:p>
+      <w:pPr>
+        <w:rPr>
+          <w:rFonts w:ascii="Calibri" w:eastAsia="Calibri" w:hAnsi="Calibri" w:cs="Calibri"/>
+        </w:rPr>
+      </w:pPr>
+      <w:r>
+        <w:rPr>
+          <w:rFonts w:ascii="Calibri" w:eastAsia="Calibri" w:hAnsi="Calibri" w:cs="Calibri"/>
           <w:b/>
           <w:bCs/>
         </w:rPr>
-        <w:t>DELETE</w:t>
+        <w:t>PUT</w:t>
       </w:r>
       <w:r>
         <w:br/>
@@ -1779,6 +2395,113 @@
         </w:rPr>
         <w:t>:</w:t>
       </w:r>
+    </w:p>
+    <w:p>
+      <w:r>
+        <w:t>Paramètre</w:t>
+      </w:r>
+      <w:r>
+        <w:t xml:space="preserve"> </w:t>
+      </w:r>
+      <w:r>
+        <w:t xml:space="preserve">: </w:t>
+      </w:r>
+    </w:p>
+    <w:p>
+      <w:pPr>
+        <w:pStyle w:val="Paragraphedeliste"/>
+        <w:numPr>
+          <w:ilvl w:val="0"/>
+          <w:numId w:val="7"/>
+        </w:numPr>
+      </w:pPr>
+      <w:r>
+        <w:t xml:space="preserve">(string) </w:t>
+      </w:r>
+      <w:proofErr w:type="spellStart"/>
+      <w:r>
+        <w:t>fullname</w:t>
+      </w:r>
+      <w:proofErr w:type="spellEnd"/>
+      <w:r>
+        <w:t> : Nom de l’utilisateur</w:t>
+      </w:r>
+    </w:p>
+    <w:p>
+      <w:pPr>
+        <w:pStyle w:val="Paragraphedeliste"/>
+        <w:numPr>
+          <w:ilvl w:val="0"/>
+          <w:numId w:val="7"/>
+        </w:numPr>
+      </w:pPr>
+      <w:r>
+        <w:t>(</w:t>
+      </w:r>
+      <w:proofErr w:type="spellStart"/>
+      <w:r>
+        <w:t>int</w:t>
+      </w:r>
+      <w:proofErr w:type="spellEnd"/>
+      <w:r>
+        <w:t>) phone : numéro de téléphone</w:t>
+      </w:r>
+    </w:p>
+    <w:p>
+      <w:pPr>
+        <w:pStyle w:val="Paragraphedeliste"/>
+        <w:numPr>
+          <w:ilvl w:val="0"/>
+          <w:numId w:val="7"/>
+        </w:numPr>
+      </w:pPr>
+      <w:r>
+        <w:t>(string) adress1 : adresse de l’utilisateur</w:t>
+      </w:r>
+    </w:p>
+    <w:p>
+      <w:pPr>
+        <w:pStyle w:val="Paragraphedeliste"/>
+        <w:numPr>
+          <w:ilvl w:val="0"/>
+          <w:numId w:val="7"/>
+        </w:numPr>
+      </w:pPr>
+      <w:r>
+        <w:t>(string) adress2 : adresse secondaire</w:t>
+      </w:r>
+    </w:p>
+    <w:p>
+      <w:pPr>
+        <w:pStyle w:val="Paragraphedeliste"/>
+        <w:numPr>
+          <w:ilvl w:val="0"/>
+          <w:numId w:val="7"/>
+        </w:numPr>
+      </w:pPr>
+      <w:r>
+        <w:t>(</w:t>
+      </w:r>
+      <w:proofErr w:type="spellStart"/>
+      <w:r>
+        <w:t>int</w:t>
+      </w:r>
+      <w:proofErr w:type="spellEnd"/>
+      <w:r>
+        <w:t>) zip-code : code postal</w:t>
+      </w:r>
+    </w:p>
+    <w:p>
+      <w:pPr>
+        <w:pStyle w:val="Paragraphedeliste"/>
+        <w:numPr>
+          <w:ilvl w:val="0"/>
+          <w:numId w:val="7"/>
+        </w:numPr>
+      </w:pPr>
+      <w:r>
+        <w:t>(string) country : pays de l’utilisateur</w:t>
+      </w:r>
       <w:r>
         <w:br/>
       </w:r>
@@ -1788,21 +2511,10 @@
         </w:rPr>
         <w:t xml:space="preserve"> </w:t>
       </w:r>
-      <w:r>
-        <w:rPr>
-          <w:rFonts w:ascii="Calibri" w:eastAsia="Calibri" w:hAnsi="Calibri" w:cs="Calibri"/>
-        </w:rPr>
-        <w:tab/>
-      </w:r>
-      <w:r>
-        <w:rPr>
-          <w:rFonts w:ascii="Calibri" w:eastAsia="Calibri" w:hAnsi="Calibri" w:cs="Calibri"/>
-        </w:rPr>
-        <w:t>Supprime un utilisateur de la base de donnée en fonction de son id.</w:t>
-      </w:r>
-    </w:p>
-    <w:p>
-      <w:pPr>
+    </w:p>
+    <w:p>
+      <w:pPr>
+        <w:pStyle w:val="Paragraphedeliste"/>
         <w:rPr>
           <w:rStyle w:val="lev"/>
           <w:b w:val="0"/>
@@ -1812,85 +2524,17 @@
       <w:r>
         <w:rPr>
           <w:rFonts w:ascii="Calibri" w:eastAsia="Calibri" w:hAnsi="Calibri" w:cs="Calibri"/>
-          <w:b/>
-          <w:bCs/>
-        </w:rPr>
-        <w:t>PUT</w:t>
-      </w:r>
-      <w:r>
-        <w:br/>
-      </w:r>
-      <w:r>
-        <w:rPr>
-          <w:rFonts w:ascii="Calibri" w:eastAsia="Calibri" w:hAnsi="Calibri" w:cs="Calibri"/>
-          <w:i/>
-          <w:iCs/>
-        </w:rPr>
-        <w:t>/</w:t>
-      </w:r>
-      <w:proofErr w:type="spellStart"/>
-      <w:r>
-        <w:rPr>
-          <w:rFonts w:ascii="Calibri" w:eastAsia="Calibri" w:hAnsi="Calibri" w:cs="Calibri"/>
-          <w:i/>
-          <w:iCs/>
-        </w:rPr>
-        <w:t>users</w:t>
-      </w:r>
-      <w:proofErr w:type="spellEnd"/>
-      <w:r>
-        <w:rPr>
-          <w:rFonts w:ascii="Calibri" w:eastAsia="Calibri" w:hAnsi="Calibri" w:cs="Calibri"/>
-          <w:i/>
-          <w:iCs/>
-        </w:rPr>
-        <w:t>/ </w:t>
+        </w:rPr>
+        <w:t xml:space="preserve">Mise à jour d’un utilisateur dans la base de </w:t>
       </w:r>
       <w:proofErr w:type="gramStart"/>
       <w:r>
         <w:rPr>
           <w:rFonts w:ascii="Calibri" w:eastAsia="Calibri" w:hAnsi="Calibri" w:cs="Calibri"/>
-          <w:i/>
-          <w:iCs/>
-        </w:rPr>
-        <w:t>:id</w:t>
+        </w:rPr>
+        <w:t>donnée</w:t>
       </w:r>
       <w:proofErr w:type="gramEnd"/>
-      <w:r>
-        <w:rPr>
-          <w:rFonts w:ascii="Calibri" w:eastAsia="Calibri" w:hAnsi="Calibri" w:cs="Calibri"/>
-          <w:i/>
-          <w:iCs/>
-        </w:rPr>
-        <w:t xml:space="preserve">(/) </w:t>
-      </w:r>
-      <w:r>
-        <w:rPr>
-          <w:rFonts w:ascii="Calibri" w:eastAsia="Calibri" w:hAnsi="Calibri" w:cs="Calibri"/>
-        </w:rPr>
-        <w:t>:</w:t>
-      </w:r>
-      <w:r>
-        <w:br/>
-      </w:r>
-      <w:r>
-        <w:rPr>
-          <w:rFonts w:ascii="Calibri" w:eastAsia="Calibri" w:hAnsi="Calibri" w:cs="Calibri"/>
-        </w:rPr>
-        <w:t xml:space="preserve"> </w:t>
-      </w:r>
-      <w:r>
-        <w:rPr>
-          <w:rFonts w:ascii="Calibri" w:eastAsia="Calibri" w:hAnsi="Calibri" w:cs="Calibri"/>
-        </w:rPr>
-        <w:tab/>
-      </w:r>
-      <w:r>
-        <w:rPr>
-          <w:rFonts w:ascii="Calibri" w:eastAsia="Calibri" w:hAnsi="Calibri" w:cs="Calibri"/>
-        </w:rPr>
-        <w:t>Mise à jour d’un utilisateur dans la base de donnée</w:t>
-      </w:r>
       <w:r>
         <w:rPr>
           <w:rFonts w:ascii="Calibri" w:eastAsia="Calibri" w:hAnsi="Calibri" w:cs="Calibri"/>
@@ -1912,6 +2556,119 @@
 <file path=word/numbering.xml><?xml version="1.0" encoding="utf-8"?>
 <w:numbering xmlns:wpc="http://schemas.microsoft.com/office/word/2010/wordprocessingCanvas" xmlns:mc="http://schemas.openxmlformats.org/markup-compatibility/2006" xmlns:o="urn:schemas-microsoft-com:office:office" xmlns:r="http://schemas.openxmlformats.org/officeDocument/2006/relationships" xmlns:m="http://schemas.openxmlformats.org/officeDocument/2006/math" xmlns:v="urn:schemas-microsoft-com:vml" xmlns:wp14="http://schemas.microsoft.com/office/word/2010/wordprocessingDrawing" xmlns:wp="http://schemas.openxmlformats.org/drawingml/2006/wordprocessingDrawing" xmlns:w10="urn:schemas-microsoft-com:office:word" xmlns:w="http://schemas.openxmlformats.org/wordprocessingml/2006/main" xmlns:w14="http://schemas.microsoft.com/office/word/2010/wordml" xmlns:w15="http://schemas.microsoft.com/office/word/2012/wordml" xmlns:wpg="http://schemas.microsoft.com/office/word/2010/wordprocessingGroup" xmlns:wpi="http://schemas.microsoft.com/office/word/2010/wordprocessingInk" xmlns:wne="http://schemas.microsoft.com/office/word/2006/wordml" xmlns:wps="http://schemas.microsoft.com/office/word/2010/wordprocessingShape" mc:Ignorable="w14 w15 wp14">
   <w:abstractNum w:abstractNumId="0" w15:restartNumberingAfterBreak="0">
+    <w:nsid w:val="048F03F2"/>
+    <w:multiLevelType w:val="hybridMultilevel"/>
+    <w:tmpl w:val="2E3E8748"/>
+    <w:lvl w:ilvl="0" w:tplc="15B8B4AC">
+      <w:numFmt w:val="bullet"/>
+      <w:lvlText w:val="-"/>
+      <w:lvlJc w:val="left"/>
+      <w:pPr>
+        <w:ind w:left="720" w:hanging="360"/>
+      </w:pPr>
+      <w:rPr>
+        <w:rFonts w:ascii="Calibri" w:eastAsia="Times New Roman" w:hAnsi="Calibri" w:cs="Segoe UI" w:hint="default"/>
+        <w:sz w:val="22"/>
+      </w:rPr>
+    </w:lvl>
+    <w:lvl w:ilvl="1" w:tplc="040C0003" w:tentative="1">
+      <w:start w:val="1"/>
+      <w:numFmt w:val="bullet"/>
+      <w:lvlText w:val="o"/>
+      <w:lvlJc w:val="left"/>
+      <w:pPr>
+        <w:ind w:left="1440" w:hanging="360"/>
+      </w:pPr>
+      <w:rPr>
+        <w:rFonts w:ascii="Courier New" w:hAnsi="Courier New" w:cs="Courier New" w:hint="default"/>
+      </w:rPr>
+    </w:lvl>
+    <w:lvl w:ilvl="2" w:tplc="040C0005" w:tentative="1">
+      <w:start w:val="1"/>
+      <w:numFmt w:val="bullet"/>
+      <w:lvlText w:val=""/>
+      <w:lvlJc w:val="left"/>
+      <w:pPr>
+        <w:ind w:left="2160" w:hanging="360"/>
+      </w:pPr>
+      <w:rPr>
+        <w:rFonts w:ascii="Wingdings" w:hAnsi="Wingdings" w:hint="default"/>
+      </w:rPr>
+    </w:lvl>
+    <w:lvl w:ilvl="3" w:tplc="040C0001" w:tentative="1">
+      <w:start w:val="1"/>
+      <w:numFmt w:val="bullet"/>
+      <w:lvlText w:val=""/>
+      <w:lvlJc w:val="left"/>
+      <w:pPr>
+        <w:ind w:left="2880" w:hanging="360"/>
+      </w:pPr>
+      <w:rPr>
+        <w:rFonts w:ascii="Symbol" w:hAnsi="Symbol" w:hint="default"/>
+      </w:rPr>
+    </w:lvl>
+    <w:lvl w:ilvl="4" w:tplc="040C0003" w:tentative="1">
+      <w:start w:val="1"/>
+      <w:numFmt w:val="bullet"/>
+      <w:lvlText w:val="o"/>
+      <w:lvlJc w:val="left"/>
+      <w:pPr>
+        <w:ind w:left="3600" w:hanging="360"/>
+      </w:pPr>
+      <w:rPr>
+        <w:rFonts w:ascii="Courier New" w:hAnsi="Courier New" w:cs="Courier New" w:hint="default"/>
+      </w:rPr>
+    </w:lvl>
+    <w:lvl w:ilvl="5" w:tplc="040C0005" w:tentative="1">
+      <w:start w:val="1"/>
+      <w:numFmt w:val="bullet"/>
+      <w:lvlText w:val=""/>
+      <w:lvlJc w:val="left"/>
+      <w:pPr>
+        <w:ind w:left="4320" w:hanging="360"/>
+      </w:pPr>
+      <w:rPr>
+        <w:rFonts w:ascii="Wingdings" w:hAnsi="Wingdings" w:hint="default"/>
+      </w:rPr>
+    </w:lvl>
+    <w:lvl w:ilvl="6" w:tplc="040C0001" w:tentative="1">
+      <w:start w:val="1"/>
+      <w:numFmt w:val="bullet"/>
+      <w:lvlText w:val=""/>
+      <w:lvlJc w:val="left"/>
+      <w:pPr>
+        <w:ind w:left="5040" w:hanging="360"/>
+      </w:pPr>
+      <w:rPr>
+        <w:rFonts w:ascii="Symbol" w:hAnsi="Symbol" w:hint="default"/>
+      </w:rPr>
+    </w:lvl>
+    <w:lvl w:ilvl="7" w:tplc="040C0003" w:tentative="1">
+      <w:start w:val="1"/>
+      <w:numFmt w:val="bullet"/>
+      <w:lvlText w:val="o"/>
+      <w:lvlJc w:val="left"/>
+      <w:pPr>
+        <w:ind w:left="5760" w:hanging="360"/>
+      </w:pPr>
+      <w:rPr>
+        <w:rFonts w:ascii="Courier New" w:hAnsi="Courier New" w:cs="Courier New" w:hint="default"/>
+      </w:rPr>
+    </w:lvl>
+    <w:lvl w:ilvl="8" w:tplc="040C0005" w:tentative="1">
+      <w:start w:val="1"/>
+      <w:numFmt w:val="bullet"/>
+      <w:lvlText w:val=""/>
+      <w:lvlJc w:val="left"/>
+      <w:pPr>
+        <w:ind w:left="6480" w:hanging="360"/>
+      </w:pPr>
+      <w:rPr>
+        <w:rFonts w:ascii="Wingdings" w:hAnsi="Wingdings" w:hint="default"/>
+      </w:rPr>
+    </w:lvl>
+  </w:abstractNum>
+  <w:abstractNum w:abstractNumId="1" w15:restartNumberingAfterBreak="0">
     <w:nsid w:val="0EEE6D36"/>
     <w:multiLevelType w:val="hybridMultilevel"/>
     <w:tmpl w:val="E6247462"/>
@@ -2024,7 +2781,120 @@
       </w:rPr>
     </w:lvl>
   </w:abstractNum>
-  <w:abstractNum w:abstractNumId="1" w15:restartNumberingAfterBreak="0">
+  <w:abstractNum w:abstractNumId="2" w15:restartNumberingAfterBreak="0">
+    <w:nsid w:val="1B35647C"/>
+    <w:multiLevelType w:val="hybridMultilevel"/>
+    <w:tmpl w:val="6C6E4F6A"/>
+    <w:lvl w:ilvl="0" w:tplc="15B8B4AC">
+      <w:numFmt w:val="bullet"/>
+      <w:lvlText w:val="-"/>
+      <w:lvlJc w:val="left"/>
+      <w:pPr>
+        <w:ind w:left="720" w:hanging="360"/>
+      </w:pPr>
+      <w:rPr>
+        <w:rFonts w:ascii="Calibri" w:eastAsia="Times New Roman" w:hAnsi="Calibri" w:cs="Segoe UI" w:hint="default"/>
+        <w:sz w:val="22"/>
+      </w:rPr>
+    </w:lvl>
+    <w:lvl w:ilvl="1" w:tplc="040C0003" w:tentative="1">
+      <w:start w:val="1"/>
+      <w:numFmt w:val="bullet"/>
+      <w:lvlText w:val="o"/>
+      <w:lvlJc w:val="left"/>
+      <w:pPr>
+        <w:ind w:left="1440" w:hanging="360"/>
+      </w:pPr>
+      <w:rPr>
+        <w:rFonts w:ascii="Courier New" w:hAnsi="Courier New" w:cs="Courier New" w:hint="default"/>
+      </w:rPr>
+    </w:lvl>
+    <w:lvl w:ilvl="2" w:tplc="040C0005" w:tentative="1">
+      <w:start w:val="1"/>
+      <w:numFmt w:val="bullet"/>
+      <w:lvlText w:val=""/>
+      <w:lvlJc w:val="left"/>
+      <w:pPr>
+        <w:ind w:left="2160" w:hanging="360"/>
+      </w:pPr>
+      <w:rPr>
+        <w:rFonts w:ascii="Wingdings" w:hAnsi="Wingdings" w:hint="default"/>
+      </w:rPr>
+    </w:lvl>
+    <w:lvl w:ilvl="3" w:tplc="040C0001" w:tentative="1">
+      <w:start w:val="1"/>
+      <w:numFmt w:val="bullet"/>
+      <w:lvlText w:val=""/>
+      <w:lvlJc w:val="left"/>
+      <w:pPr>
+        <w:ind w:left="2880" w:hanging="360"/>
+      </w:pPr>
+      <w:rPr>
+        <w:rFonts w:ascii="Symbol" w:hAnsi="Symbol" w:hint="default"/>
+      </w:rPr>
+    </w:lvl>
+    <w:lvl w:ilvl="4" w:tplc="040C0003" w:tentative="1">
+      <w:start w:val="1"/>
+      <w:numFmt w:val="bullet"/>
+      <w:lvlText w:val="o"/>
+      <w:lvlJc w:val="left"/>
+      <w:pPr>
+        <w:ind w:left="3600" w:hanging="360"/>
+      </w:pPr>
+      <w:rPr>
+        <w:rFonts w:ascii="Courier New" w:hAnsi="Courier New" w:cs="Courier New" w:hint="default"/>
+      </w:rPr>
+    </w:lvl>
+    <w:lvl w:ilvl="5" w:tplc="040C0005" w:tentative="1">
+      <w:start w:val="1"/>
+      <w:numFmt w:val="bullet"/>
+      <w:lvlText w:val=""/>
+      <w:lvlJc w:val="left"/>
+      <w:pPr>
+        <w:ind w:left="4320" w:hanging="360"/>
+      </w:pPr>
+      <w:rPr>
+        <w:rFonts w:ascii="Wingdings" w:hAnsi="Wingdings" w:hint="default"/>
+      </w:rPr>
+    </w:lvl>
+    <w:lvl w:ilvl="6" w:tplc="040C0001" w:tentative="1">
+      <w:start w:val="1"/>
+      <w:numFmt w:val="bullet"/>
+      <w:lvlText w:val=""/>
+      <w:lvlJc w:val="left"/>
+      <w:pPr>
+        <w:ind w:left="5040" w:hanging="360"/>
+      </w:pPr>
+      <w:rPr>
+        <w:rFonts w:ascii="Symbol" w:hAnsi="Symbol" w:hint="default"/>
+      </w:rPr>
+    </w:lvl>
+    <w:lvl w:ilvl="7" w:tplc="040C0003" w:tentative="1">
+      <w:start w:val="1"/>
+      <w:numFmt w:val="bullet"/>
+      <w:lvlText w:val="o"/>
+      <w:lvlJc w:val="left"/>
+      <w:pPr>
+        <w:ind w:left="5760" w:hanging="360"/>
+      </w:pPr>
+      <w:rPr>
+        <w:rFonts w:ascii="Courier New" w:hAnsi="Courier New" w:cs="Courier New" w:hint="default"/>
+      </w:rPr>
+    </w:lvl>
+    <w:lvl w:ilvl="8" w:tplc="040C0005" w:tentative="1">
+      <w:start w:val="1"/>
+      <w:numFmt w:val="bullet"/>
+      <w:lvlText w:val=""/>
+      <w:lvlJc w:val="left"/>
+      <w:pPr>
+        <w:ind w:left="6480" w:hanging="360"/>
+      </w:pPr>
+      <w:rPr>
+        <w:rFonts w:ascii="Wingdings" w:hAnsi="Wingdings" w:hint="default"/>
+      </w:rPr>
+    </w:lvl>
+  </w:abstractNum>
+  <w:abstractNum w:abstractNumId="3" w15:restartNumberingAfterBreak="0">
     <w:nsid w:val="205C2791"/>
     <w:multiLevelType w:val="hybridMultilevel"/>
     <w:tmpl w:val="FB907762"/>
@@ -2137,7 +3007,120 @@
       </w:rPr>
     </w:lvl>
   </w:abstractNum>
-  <w:abstractNum w:abstractNumId="2" w15:restartNumberingAfterBreak="0">
+  <w:abstractNum w:abstractNumId="4" w15:restartNumberingAfterBreak="0">
+    <w:nsid w:val="314F6254"/>
+    <w:multiLevelType w:val="hybridMultilevel"/>
+    <w:tmpl w:val="ECA294F0"/>
+    <w:lvl w:ilvl="0" w:tplc="15B8B4AC">
+      <w:numFmt w:val="bullet"/>
+      <w:lvlText w:val="-"/>
+      <w:lvlJc w:val="left"/>
+      <w:pPr>
+        <w:ind w:left="720" w:hanging="360"/>
+      </w:pPr>
+      <w:rPr>
+        <w:rFonts w:ascii="Calibri" w:eastAsia="Times New Roman" w:hAnsi="Calibri" w:cs="Segoe UI" w:hint="default"/>
+        <w:sz w:val="22"/>
+      </w:rPr>
+    </w:lvl>
+    <w:lvl w:ilvl="1" w:tplc="040C0003" w:tentative="1">
+      <w:start w:val="1"/>
+      <w:numFmt w:val="bullet"/>
+      <w:lvlText w:val="o"/>
+      <w:lvlJc w:val="left"/>
+      <w:pPr>
+        <w:ind w:left="1440" w:hanging="360"/>
+      </w:pPr>
+      <w:rPr>
+        <w:rFonts w:ascii="Courier New" w:hAnsi="Courier New" w:cs="Courier New" w:hint="default"/>
+      </w:rPr>
+    </w:lvl>
+    <w:lvl w:ilvl="2" w:tplc="040C0005" w:tentative="1">
+      <w:start w:val="1"/>
+      <w:numFmt w:val="bullet"/>
+      <w:lvlText w:val=""/>
+      <w:lvlJc w:val="left"/>
+      <w:pPr>
+        <w:ind w:left="2160" w:hanging="360"/>
+      </w:pPr>
+      <w:rPr>
+        <w:rFonts w:ascii="Wingdings" w:hAnsi="Wingdings" w:hint="default"/>
+      </w:rPr>
+    </w:lvl>
+    <w:lvl w:ilvl="3" w:tplc="040C0001" w:tentative="1">
+      <w:start w:val="1"/>
+      <w:numFmt w:val="bullet"/>
+      <w:lvlText w:val=""/>
+      <w:lvlJc w:val="left"/>
+      <w:pPr>
+        <w:ind w:left="2880" w:hanging="360"/>
+      </w:pPr>
+      <w:rPr>
+        <w:rFonts w:ascii="Symbol" w:hAnsi="Symbol" w:hint="default"/>
+      </w:rPr>
+    </w:lvl>
+    <w:lvl w:ilvl="4" w:tplc="040C0003" w:tentative="1">
+      <w:start w:val="1"/>
+      <w:numFmt w:val="bullet"/>
+      <w:lvlText w:val="o"/>
+      <w:lvlJc w:val="left"/>
+      <w:pPr>
+        <w:ind w:left="3600" w:hanging="360"/>
+      </w:pPr>
+      <w:rPr>
+        <w:rFonts w:ascii="Courier New" w:hAnsi="Courier New" w:cs="Courier New" w:hint="default"/>
+      </w:rPr>
+    </w:lvl>
+    <w:lvl w:ilvl="5" w:tplc="040C0005" w:tentative="1">
+      <w:start w:val="1"/>
+      <w:numFmt w:val="bullet"/>
+      <w:lvlText w:val=""/>
+      <w:lvlJc w:val="left"/>
+      <w:pPr>
+        <w:ind w:left="4320" w:hanging="360"/>
+      </w:pPr>
+      <w:rPr>
+        <w:rFonts w:ascii="Wingdings" w:hAnsi="Wingdings" w:hint="default"/>
+      </w:rPr>
+    </w:lvl>
+    <w:lvl w:ilvl="6" w:tplc="040C0001" w:tentative="1">
+      <w:start w:val="1"/>
+      <w:numFmt w:val="bullet"/>
+      <w:lvlText w:val=""/>
+      <w:lvlJc w:val="left"/>
+      <w:pPr>
+        <w:ind w:left="5040" w:hanging="360"/>
+      </w:pPr>
+      <w:rPr>
+        <w:rFonts w:ascii="Symbol" w:hAnsi="Symbol" w:hint="default"/>
+      </w:rPr>
+    </w:lvl>
+    <w:lvl w:ilvl="7" w:tplc="040C0003" w:tentative="1">
+      <w:start w:val="1"/>
+      <w:numFmt w:val="bullet"/>
+      <w:lvlText w:val="o"/>
+      <w:lvlJc w:val="left"/>
+      <w:pPr>
+        <w:ind w:left="5760" w:hanging="360"/>
+      </w:pPr>
+      <w:rPr>
+        <w:rFonts w:ascii="Courier New" w:hAnsi="Courier New" w:cs="Courier New" w:hint="default"/>
+      </w:rPr>
+    </w:lvl>
+    <w:lvl w:ilvl="8" w:tplc="040C0005" w:tentative="1">
+      <w:start w:val="1"/>
+      <w:numFmt w:val="bullet"/>
+      <w:lvlText w:val=""/>
+      <w:lvlJc w:val="left"/>
+      <w:pPr>
+        <w:ind w:left="6480" w:hanging="360"/>
+      </w:pPr>
+      <w:rPr>
+        <w:rFonts w:ascii="Wingdings" w:hAnsi="Wingdings" w:hint="default"/>
+      </w:rPr>
+    </w:lvl>
+  </w:abstractNum>
+  <w:abstractNum w:abstractNumId="5" w15:restartNumberingAfterBreak="0">
     <w:nsid w:val="401472DF"/>
     <w:multiLevelType w:val="hybridMultilevel"/>
     <w:tmpl w:val="593A7688"/>
@@ -2249,7 +3232,233 @@
       </w:rPr>
     </w:lvl>
   </w:abstractNum>
-  <w:abstractNum w:abstractNumId="3" w15:restartNumberingAfterBreak="0">
+  <w:abstractNum w:abstractNumId="6" w15:restartNumberingAfterBreak="0">
+    <w:nsid w:val="471C2EE8"/>
+    <w:multiLevelType w:val="hybridMultilevel"/>
+    <w:tmpl w:val="4E2C8172"/>
+    <w:lvl w:ilvl="0" w:tplc="15B8B4AC">
+      <w:numFmt w:val="bullet"/>
+      <w:lvlText w:val="-"/>
+      <w:lvlJc w:val="left"/>
+      <w:pPr>
+        <w:ind w:left="720" w:hanging="360"/>
+      </w:pPr>
+      <w:rPr>
+        <w:rFonts w:ascii="Calibri" w:eastAsia="Times New Roman" w:hAnsi="Calibri" w:cs="Segoe UI" w:hint="default"/>
+        <w:sz w:val="22"/>
+      </w:rPr>
+    </w:lvl>
+    <w:lvl w:ilvl="1" w:tplc="040C0003" w:tentative="1">
+      <w:start w:val="1"/>
+      <w:numFmt w:val="bullet"/>
+      <w:lvlText w:val="o"/>
+      <w:lvlJc w:val="left"/>
+      <w:pPr>
+        <w:ind w:left="1440" w:hanging="360"/>
+      </w:pPr>
+      <w:rPr>
+        <w:rFonts w:ascii="Courier New" w:hAnsi="Courier New" w:cs="Courier New" w:hint="default"/>
+      </w:rPr>
+    </w:lvl>
+    <w:lvl w:ilvl="2" w:tplc="040C0005" w:tentative="1">
+      <w:start w:val="1"/>
+      <w:numFmt w:val="bullet"/>
+      <w:lvlText w:val=""/>
+      <w:lvlJc w:val="left"/>
+      <w:pPr>
+        <w:ind w:left="2160" w:hanging="360"/>
+      </w:pPr>
+      <w:rPr>
+        <w:rFonts w:ascii="Wingdings" w:hAnsi="Wingdings" w:hint="default"/>
+      </w:rPr>
+    </w:lvl>
+    <w:lvl w:ilvl="3" w:tplc="040C0001" w:tentative="1">
+      <w:start w:val="1"/>
+      <w:numFmt w:val="bullet"/>
+      <w:lvlText w:val=""/>
+      <w:lvlJc w:val="left"/>
+      <w:pPr>
+        <w:ind w:left="2880" w:hanging="360"/>
+      </w:pPr>
+      <w:rPr>
+        <w:rFonts w:ascii="Symbol" w:hAnsi="Symbol" w:hint="default"/>
+      </w:rPr>
+    </w:lvl>
+    <w:lvl w:ilvl="4" w:tplc="040C0003" w:tentative="1">
+      <w:start w:val="1"/>
+      <w:numFmt w:val="bullet"/>
+      <w:lvlText w:val="o"/>
+      <w:lvlJc w:val="left"/>
+      <w:pPr>
+        <w:ind w:left="3600" w:hanging="360"/>
+      </w:pPr>
+      <w:rPr>
+        <w:rFonts w:ascii="Courier New" w:hAnsi="Courier New" w:cs="Courier New" w:hint="default"/>
+      </w:rPr>
+    </w:lvl>
+    <w:lvl w:ilvl="5" w:tplc="040C0005" w:tentative="1">
+      <w:start w:val="1"/>
+      <w:numFmt w:val="bullet"/>
+      <w:lvlText w:val=""/>
+      <w:lvlJc w:val="left"/>
+      <w:pPr>
+        <w:ind w:left="4320" w:hanging="360"/>
+      </w:pPr>
+      <w:rPr>
+        <w:rFonts w:ascii="Wingdings" w:hAnsi="Wingdings" w:hint="default"/>
+      </w:rPr>
+    </w:lvl>
+    <w:lvl w:ilvl="6" w:tplc="040C0001" w:tentative="1">
+      <w:start w:val="1"/>
+      <w:numFmt w:val="bullet"/>
+      <w:lvlText w:val=""/>
+      <w:lvlJc w:val="left"/>
+      <w:pPr>
+        <w:ind w:left="5040" w:hanging="360"/>
+      </w:pPr>
+      <w:rPr>
+        <w:rFonts w:ascii="Symbol" w:hAnsi="Symbol" w:hint="default"/>
+      </w:rPr>
+    </w:lvl>
+    <w:lvl w:ilvl="7" w:tplc="040C0003" w:tentative="1">
+      <w:start w:val="1"/>
+      <w:numFmt w:val="bullet"/>
+      <w:lvlText w:val="o"/>
+      <w:lvlJc w:val="left"/>
+      <w:pPr>
+        <w:ind w:left="5760" w:hanging="360"/>
+      </w:pPr>
+      <w:rPr>
+        <w:rFonts w:ascii="Courier New" w:hAnsi="Courier New" w:cs="Courier New" w:hint="default"/>
+      </w:rPr>
+    </w:lvl>
+    <w:lvl w:ilvl="8" w:tplc="040C0005" w:tentative="1">
+      <w:start w:val="1"/>
+      <w:numFmt w:val="bullet"/>
+      <w:lvlText w:val=""/>
+      <w:lvlJc w:val="left"/>
+      <w:pPr>
+        <w:ind w:left="6480" w:hanging="360"/>
+      </w:pPr>
+      <w:rPr>
+        <w:rFonts w:ascii="Wingdings" w:hAnsi="Wingdings" w:hint="default"/>
+      </w:rPr>
+    </w:lvl>
+  </w:abstractNum>
+  <w:abstractNum w:abstractNumId="7" w15:restartNumberingAfterBreak="0">
+    <w:nsid w:val="70AF3D48"/>
+    <w:multiLevelType w:val="hybridMultilevel"/>
+    <w:tmpl w:val="76A410FC"/>
+    <w:lvl w:ilvl="0" w:tplc="15B8B4AC">
+      <w:numFmt w:val="bullet"/>
+      <w:lvlText w:val="-"/>
+      <w:lvlJc w:val="left"/>
+      <w:pPr>
+        <w:ind w:left="720" w:hanging="360"/>
+      </w:pPr>
+      <w:rPr>
+        <w:rFonts w:ascii="Calibri" w:eastAsia="Times New Roman" w:hAnsi="Calibri" w:cs="Segoe UI" w:hint="default"/>
+        <w:sz w:val="22"/>
+      </w:rPr>
+    </w:lvl>
+    <w:lvl w:ilvl="1" w:tplc="040C0003" w:tentative="1">
+      <w:start w:val="1"/>
+      <w:numFmt w:val="bullet"/>
+      <w:lvlText w:val="o"/>
+      <w:lvlJc w:val="left"/>
+      <w:pPr>
+        <w:ind w:left="1440" w:hanging="360"/>
+      </w:pPr>
+      <w:rPr>
+        <w:rFonts w:ascii="Courier New" w:hAnsi="Courier New" w:cs="Courier New" w:hint="default"/>
+      </w:rPr>
+    </w:lvl>
+    <w:lvl w:ilvl="2" w:tplc="040C0005" w:tentative="1">
+      <w:start w:val="1"/>
+      <w:numFmt w:val="bullet"/>
+      <w:lvlText w:val=""/>
+      <w:lvlJc w:val="left"/>
+      <w:pPr>
+        <w:ind w:left="2160" w:hanging="360"/>
+      </w:pPr>
+      <w:rPr>
+        <w:rFonts w:ascii="Wingdings" w:hAnsi="Wingdings" w:hint="default"/>
+      </w:rPr>
+    </w:lvl>
+    <w:lvl w:ilvl="3" w:tplc="040C0001" w:tentative="1">
+      <w:start w:val="1"/>
+      <w:numFmt w:val="bullet"/>
+      <w:lvlText w:val=""/>
+      <w:lvlJc w:val="left"/>
+      <w:pPr>
+        <w:ind w:left="2880" w:hanging="360"/>
+      </w:pPr>
+      <w:rPr>
+        <w:rFonts w:ascii="Symbol" w:hAnsi="Symbol" w:hint="default"/>
+      </w:rPr>
+    </w:lvl>
+    <w:lvl w:ilvl="4" w:tplc="040C0003" w:tentative="1">
+      <w:start w:val="1"/>
+      <w:numFmt w:val="bullet"/>
+      <w:lvlText w:val="o"/>
+      <w:lvlJc w:val="left"/>
+      <w:pPr>
+        <w:ind w:left="3600" w:hanging="360"/>
+      </w:pPr>
+      <w:rPr>
+        <w:rFonts w:ascii="Courier New" w:hAnsi="Courier New" w:cs="Courier New" w:hint="default"/>
+      </w:rPr>
+    </w:lvl>
+    <w:lvl w:ilvl="5" w:tplc="040C0005" w:tentative="1">
+      <w:start w:val="1"/>
+      <w:numFmt w:val="bullet"/>
+      <w:lvlText w:val=""/>
+      <w:lvlJc w:val="left"/>
+      <w:pPr>
+        <w:ind w:left="4320" w:hanging="360"/>
+      </w:pPr>
+      <w:rPr>
+        <w:rFonts w:ascii="Wingdings" w:hAnsi="Wingdings" w:hint="default"/>
+      </w:rPr>
+    </w:lvl>
+    <w:lvl w:ilvl="6" w:tplc="040C0001" w:tentative="1">
+      <w:start w:val="1"/>
+      <w:numFmt w:val="bullet"/>
+      <w:lvlText w:val=""/>
+      <w:lvlJc w:val="left"/>
+      <w:pPr>
+        <w:ind w:left="5040" w:hanging="360"/>
+      </w:pPr>
+      <w:rPr>
+        <w:rFonts w:ascii="Symbol" w:hAnsi="Symbol" w:hint="default"/>
+      </w:rPr>
+    </w:lvl>
+    <w:lvl w:ilvl="7" w:tplc="040C0003" w:tentative="1">
+      <w:start w:val="1"/>
+      <w:numFmt w:val="bullet"/>
+      <w:lvlText w:val="o"/>
+      <w:lvlJc w:val="left"/>
+      <w:pPr>
+        <w:ind w:left="5760" w:hanging="360"/>
+      </w:pPr>
+      <w:rPr>
+        <w:rFonts w:ascii="Courier New" w:hAnsi="Courier New" w:cs="Courier New" w:hint="default"/>
+      </w:rPr>
+    </w:lvl>
+    <w:lvl w:ilvl="8" w:tplc="040C0005" w:tentative="1">
+      <w:start w:val="1"/>
+      <w:numFmt w:val="bullet"/>
+      <w:lvlText w:val=""/>
+      <w:lvlJc w:val="left"/>
+      <w:pPr>
+        <w:ind w:left="6480" w:hanging="360"/>
+      </w:pPr>
+      <w:rPr>
+        <w:rFonts w:ascii="Wingdings" w:hAnsi="Wingdings" w:hint="default"/>
+      </w:rPr>
+    </w:lvl>
+  </w:abstractNum>
+  <w:abstractNum w:abstractNumId="8" w15:restartNumberingAfterBreak="0">
     <w:nsid w:val="7B635E5A"/>
     <w:multiLevelType w:val="hybridMultilevel"/>
     <w:tmpl w:val="EC72853E"/>
@@ -2363,16 +3572,31 @@
     </w:lvl>
   </w:abstractNum>
   <w:num w:numId="1">
-    <w:abstractNumId w:val="2"/>
+    <w:abstractNumId w:val="5"/>
   </w:num>
   <w:num w:numId="2">
+    <w:abstractNumId w:val="8"/>
+  </w:num>
+  <w:num w:numId="3">
     <w:abstractNumId w:val="3"/>
   </w:num>
-  <w:num w:numId="3">
+  <w:num w:numId="4">
     <w:abstractNumId w:val="1"/>
   </w:num>
-  <w:num w:numId="4">
+  <w:num w:numId="5">
+    <w:abstractNumId w:val="6"/>
+  </w:num>
+  <w:num w:numId="6">
+    <w:abstractNumId w:val="4"/>
+  </w:num>
+  <w:num w:numId="7">
     <w:abstractNumId w:val="0"/>
+  </w:num>
+  <w:num w:numId="8">
+    <w:abstractNumId w:val="7"/>
+  </w:num>
+  <w:num w:numId="9">
+    <w:abstractNumId w:val="2"/>
   </w:num>
 </w:numbering>
 </file>

</xml_diff>